<commit_message>
Add Z3 diagrams PBD
</commit_message>
<xml_diff>
--- a/PBD/Z3/Задание3_Донец_ИТб-22-6-о.docx
+++ b/PBD/Z3/Задание3_Донец_ИТб-22-6-о.docx
@@ -848,10 +848,10 @@
           <w:szCs w:val="28"/>
         </w:rPr>
         <w:drawing>
-          <wp:inline distT="0" distB="0" distL="0" distR="0" wp14:anchorId="02D4E6E9" wp14:editId="3510513C">
-            <wp:extent cx="6478928" cy="6033875"/>
-            <wp:effectExtent l="0" t="0" r="0" b="5080"/>
-            <wp:docPr id="2078668350" name="Рисунок 4"/>
+          <wp:inline distT="0" distB="0" distL="0" distR="0" wp14:anchorId="7CB6E7A2" wp14:editId="750F1A66">
+            <wp:extent cx="6472675" cy="6028051"/>
+            <wp:effectExtent l="0" t="0" r="4445" b="0"/>
+            <wp:docPr id="801753214" name="Рисунок 9"/>
             <wp:cNvGraphicFramePr>
               <a:graphicFrameLocks xmlns:a="http://schemas.openxmlformats.org/drawingml/2006/main" noChangeAspect="1"/>
             </wp:cNvGraphicFramePr>
@@ -859,7 +859,7 @@
               <a:graphicData uri="http://schemas.openxmlformats.org/drawingml/2006/picture">
                 <pic:pic xmlns:pic="http://schemas.openxmlformats.org/drawingml/2006/picture">
                   <pic:nvPicPr>
-                    <pic:cNvPr id="0" name="Picture 4"/>
+                    <pic:cNvPr id="0" name="Picture 9"/>
                     <pic:cNvPicPr>
                       <a:picLocks noChangeAspect="1" noChangeArrowheads="1"/>
                     </pic:cNvPicPr>
@@ -880,7 +880,7 @@
                   <pic:spPr bwMode="auto">
                     <a:xfrm>
                       <a:off x="0" y="0"/>
-                      <a:ext cx="6503985" cy="6057210"/>
+                      <a:ext cx="6484052" cy="6038646"/>
                     </a:xfrm>
                     <a:prstGeom prst="rect">
                       <a:avLst/>
@@ -1128,22 +1128,22 @@
           <w:numId w:val="22"/>
         </w:numPr>
         <w:spacing w:after="0" w:line="360" w:lineRule="auto"/>
-        <w:jc w:val="both"/>
-        <w:rPr>
-          <w:rFonts w:ascii="Times New Roman" w:hAnsi="Times New Roman" w:cs="Times New Roman"/>
-          <w:color w:val="000000" w:themeColor="text1"/>
-          <w:sz w:val="28"/>
-          <w:szCs w:val="28"/>
-        </w:rPr>
-      </w:pPr>
-      <w:r>
-        <w:rPr>
-          <w:rFonts w:ascii="Times New Roman" w:hAnsi="Times New Roman" w:cs="Times New Roman"/>
-          <w:color w:val="000000" w:themeColor="text1"/>
-          <w:sz w:val="28"/>
-          <w:szCs w:val="28"/>
-        </w:rPr>
-        <w:t xml:space="preserve"> Связь «Потребитель – Квартира» M:M (Рисунок </w:t>
+        <w:jc w:val="center"/>
+        <w:rPr>
+          <w:rFonts w:ascii="Times New Roman" w:hAnsi="Times New Roman" w:cs="Times New Roman"/>
+          <w:color w:val="000000" w:themeColor="text1"/>
+          <w:sz w:val="28"/>
+          <w:szCs w:val="28"/>
+        </w:rPr>
+      </w:pPr>
+      <w:r>
+        <w:rPr>
+          <w:rFonts w:ascii="Times New Roman" w:hAnsi="Times New Roman" w:cs="Times New Roman"/>
+          <w:color w:val="000000" w:themeColor="text1"/>
+          <w:sz w:val="28"/>
+          <w:szCs w:val="28"/>
+        </w:rPr>
+        <w:t xml:space="preserve">Связь «Потребитель – Квартира» M:M (Рисунок </w:t>
       </w:r>
       <w:r>
         <w:rPr>
@@ -1172,6 +1172,135 @@
         </w:rPr>
         <w:cr/>
       </w:r>
+    </w:p>
+    <w:p>
+      <w:pPr>
+        <w:pStyle w:val="a3"/>
+        <w:spacing w:after="0" w:line="360" w:lineRule="auto"/>
+        <w:jc w:val="center"/>
+        <w:rPr>
+          <w:rFonts w:ascii="Times New Roman" w:hAnsi="Times New Roman" w:cs="Times New Roman"/>
+          <w:color w:val="000000" w:themeColor="text1"/>
+          <w:sz w:val="28"/>
+          <w:szCs w:val="28"/>
+        </w:rPr>
+      </w:pPr>
+      <w:r>
+        <w:rPr>
+          <w:noProof/>
+        </w:rPr>
+        <w:drawing>
+          <wp:inline distT="0" distB="0" distL="0" distR="0" wp14:anchorId="74883188" wp14:editId="6B88F9E4">
+            <wp:extent cx="5812790" cy="3343275"/>
+            <wp:effectExtent l="0" t="0" r="0" b="9525"/>
+            <wp:docPr id="1676937365" name="Рисунок 3"/>
+            <wp:cNvGraphicFramePr>
+              <a:graphicFrameLocks xmlns:a="http://schemas.openxmlformats.org/drawingml/2006/main" noChangeAspect="1"/>
+            </wp:cNvGraphicFramePr>
+            <a:graphic xmlns:a="http://schemas.openxmlformats.org/drawingml/2006/main">
+              <a:graphicData uri="http://schemas.openxmlformats.org/drawingml/2006/picture">
+                <pic:pic xmlns:pic="http://schemas.openxmlformats.org/drawingml/2006/picture">
+                  <pic:nvPicPr>
+                    <pic:cNvPr id="0" name="Picture 3"/>
+                    <pic:cNvPicPr>
+                      <a:picLocks noChangeAspect="1" noChangeArrowheads="1"/>
+                    </pic:cNvPicPr>
+                  </pic:nvPicPr>
+                  <pic:blipFill>
+                    <a:blip r:embed="rId9">
+                      <a:extLst>
+                        <a:ext uri="{28A0092B-C50C-407E-A947-70E740481C1C}">
+                          <a14:useLocalDpi xmlns:a14="http://schemas.microsoft.com/office/drawing/2010/main" val="0"/>
+                        </a:ext>
+                      </a:extLst>
+                    </a:blip>
+                    <a:srcRect/>
+                    <a:stretch>
+                      <a:fillRect/>
+                    </a:stretch>
+                  </pic:blipFill>
+                  <pic:spPr bwMode="auto">
+                    <a:xfrm>
+                      <a:off x="0" y="0"/>
+                      <a:ext cx="5812790" cy="3343275"/>
+                    </a:xfrm>
+                    <a:prstGeom prst="rect">
+                      <a:avLst/>
+                    </a:prstGeom>
+                    <a:noFill/>
+                    <a:ln>
+                      <a:noFill/>
+                    </a:ln>
+                  </pic:spPr>
+                </pic:pic>
+              </a:graphicData>
+            </a:graphic>
+          </wp:inline>
+        </w:drawing>
+      </w:r>
+    </w:p>
+    <w:p>
+      <w:pPr>
+        <w:tabs>
+          <w:tab w:val="left" w:pos="1780"/>
+        </w:tabs>
+        <w:spacing w:after="0" w:line="360" w:lineRule="auto"/>
+        <w:jc w:val="center"/>
+        <w:rPr>
+          <w:rFonts w:ascii="Times New Roman" w:hAnsi="Times New Roman" w:cs="Times New Roman"/>
+          <w:color w:val="000000" w:themeColor="text1"/>
+          <w:sz w:val="28"/>
+          <w:szCs w:val="28"/>
+        </w:rPr>
+      </w:pPr>
+      <w:r>
+        <w:rPr>
+          <w:rFonts w:ascii="Times New Roman" w:hAnsi="Times New Roman" w:cs="Times New Roman"/>
+          <w:color w:val="000000" w:themeColor="text1"/>
+          <w:sz w:val="28"/>
+          <w:szCs w:val="28"/>
+        </w:rPr>
+        <w:t xml:space="preserve">Рисунок </w:t>
+      </w:r>
+      <w:r>
+        <w:rPr>
+          <w:rFonts w:ascii="Times New Roman" w:hAnsi="Times New Roman" w:cs="Times New Roman"/>
+          <w:color w:val="000000" w:themeColor="text1"/>
+          <w:sz w:val="28"/>
+          <w:szCs w:val="28"/>
+        </w:rPr>
+        <w:t>1</w:t>
+      </w:r>
+      <w:r>
+        <w:rPr>
+          <w:rFonts w:ascii="Times New Roman" w:hAnsi="Times New Roman" w:cs="Times New Roman"/>
+          <w:color w:val="000000" w:themeColor="text1"/>
+          <w:sz w:val="28"/>
+          <w:szCs w:val="28"/>
+        </w:rPr>
+        <w:t xml:space="preserve"> – </w:t>
+      </w:r>
+      <w:r>
+        <w:rPr>
+          <w:rFonts w:ascii="Times New Roman" w:hAnsi="Times New Roman" w:cs="Times New Roman"/>
+          <w:color w:val="000000" w:themeColor="text1"/>
+          <w:sz w:val="28"/>
+          <w:szCs w:val="28"/>
+        </w:rPr>
+        <w:t>Потребитель - Квартира</w:t>
+      </w:r>
+    </w:p>
+    <w:p>
+      <w:pPr>
+        <w:pStyle w:val="a3"/>
+        <w:spacing w:after="0" w:line="360" w:lineRule="auto"/>
+        <w:rPr>
+          <w:rFonts w:ascii="Times New Roman" w:hAnsi="Times New Roman" w:cs="Times New Roman"/>
+          <w:color w:val="000000" w:themeColor="text1"/>
+          <w:sz w:val="28"/>
+          <w:szCs w:val="28"/>
+        </w:rPr>
+      </w:pPr>
     </w:p>
     <w:p>
       <w:pPr>
@@ -1389,6 +1518,225 @@
     </w:p>
     <w:p>
       <w:pPr>
+        <w:spacing w:after="0" w:line="360" w:lineRule="auto"/>
+        <w:jc w:val="center"/>
+        <w:rPr>
+          <w:rFonts w:ascii="Times New Roman" w:hAnsi="Times New Roman" w:cs="Times New Roman"/>
+          <w:color w:val="000000" w:themeColor="text1"/>
+          <w:sz w:val="28"/>
+          <w:szCs w:val="28"/>
+        </w:rPr>
+      </w:pPr>
+      <w:r>
+        <w:rPr>
+          <w:noProof/>
+        </w:rPr>
+        <w:lastRenderedPageBreak/>
+        <w:drawing>
+          <wp:inline distT="0" distB="0" distL="0" distR="0" wp14:anchorId="3B066C7A" wp14:editId="6A3B73A7">
+            <wp:extent cx="5713730" cy="3343275"/>
+            <wp:effectExtent l="0" t="0" r="1270" b="9525"/>
+            <wp:docPr id="521437366" name="Рисунок 4"/>
+            <wp:cNvGraphicFramePr>
+              <a:graphicFrameLocks xmlns:a="http://schemas.openxmlformats.org/drawingml/2006/main" noChangeAspect="1"/>
+            </wp:cNvGraphicFramePr>
+            <a:graphic xmlns:a="http://schemas.openxmlformats.org/drawingml/2006/main">
+              <a:graphicData uri="http://schemas.openxmlformats.org/drawingml/2006/picture">
+                <pic:pic xmlns:pic="http://schemas.openxmlformats.org/drawingml/2006/picture">
+                  <pic:nvPicPr>
+                    <pic:cNvPr id="0" name="Picture 4"/>
+                    <pic:cNvPicPr>
+                      <a:picLocks noChangeAspect="1" noChangeArrowheads="1"/>
+                    </pic:cNvPicPr>
+                  </pic:nvPicPr>
+                  <pic:blipFill>
+                    <a:blip r:embed="rId10">
+                      <a:extLst>
+                        <a:ext uri="{28A0092B-C50C-407E-A947-70E740481C1C}">
+                          <a14:useLocalDpi xmlns:a14="http://schemas.microsoft.com/office/drawing/2010/main" val="0"/>
+                        </a:ext>
+                      </a:extLst>
+                    </a:blip>
+                    <a:srcRect/>
+                    <a:stretch>
+                      <a:fillRect/>
+                    </a:stretch>
+                  </pic:blipFill>
+                  <pic:spPr bwMode="auto">
+                    <a:xfrm>
+                      <a:off x="0" y="0"/>
+                      <a:ext cx="5713730" cy="3343275"/>
+                    </a:xfrm>
+                    <a:prstGeom prst="rect">
+                      <a:avLst/>
+                    </a:prstGeom>
+                    <a:noFill/>
+                    <a:ln>
+                      <a:noFill/>
+                    </a:ln>
+                  </pic:spPr>
+                </pic:pic>
+              </a:graphicData>
+            </a:graphic>
+          </wp:inline>
+        </w:drawing>
+      </w:r>
+    </w:p>
+    <w:p>
+      <w:pPr>
+        <w:tabs>
+          <w:tab w:val="left" w:pos="1780"/>
+        </w:tabs>
+        <w:spacing w:after="0" w:line="360" w:lineRule="auto"/>
+        <w:jc w:val="center"/>
+        <w:rPr>
+          <w:rFonts w:ascii="Times New Roman" w:hAnsi="Times New Roman" w:cs="Times New Roman"/>
+          <w:color w:val="000000" w:themeColor="text1"/>
+          <w:sz w:val="28"/>
+          <w:szCs w:val="28"/>
+        </w:rPr>
+      </w:pPr>
+      <w:r>
+        <w:rPr>
+          <w:rFonts w:ascii="Times New Roman" w:hAnsi="Times New Roman" w:cs="Times New Roman"/>
+          <w:color w:val="000000" w:themeColor="text1"/>
+          <w:sz w:val="28"/>
+          <w:szCs w:val="28"/>
+        </w:rPr>
+        <w:t xml:space="preserve">Рисунок 2 – </w:t>
+      </w:r>
+      <w:r>
+        <w:rPr>
+          <w:rFonts w:ascii="Times New Roman" w:hAnsi="Times New Roman" w:cs="Times New Roman"/>
+          <w:color w:val="000000" w:themeColor="text1"/>
+          <w:sz w:val="28"/>
+          <w:szCs w:val="28"/>
+        </w:rPr>
+        <w:t>Тариф - Начисление</w:t>
+      </w:r>
+    </w:p>
+    <w:p>
+      <w:pPr>
+        <w:pStyle w:val="a3"/>
+        <w:spacing w:after="0" w:line="360" w:lineRule="auto"/>
+        <w:jc w:val="both"/>
+        <w:rPr>
+          <w:rFonts w:ascii="Times New Roman" w:hAnsi="Times New Roman" w:cs="Times New Roman"/>
+          <w:color w:val="000000" w:themeColor="text1"/>
+          <w:sz w:val="28"/>
+          <w:szCs w:val="28"/>
+        </w:rPr>
+      </w:pPr>
+    </w:p>
+    <w:p>
+      <w:pPr>
+        <w:spacing w:after="0" w:line="360" w:lineRule="auto"/>
+        <w:ind w:firstLine="360"/>
+        <w:jc w:val="both"/>
+        <w:rPr>
+          <w:rFonts w:ascii="Times New Roman" w:hAnsi="Times New Roman" w:cs="Times New Roman"/>
+          <w:color w:val="000000" w:themeColor="text1"/>
+          <w:sz w:val="28"/>
+          <w:szCs w:val="28"/>
+        </w:rPr>
+      </w:pPr>
+      <w:r>
+        <w:rPr>
+          <w:rFonts w:ascii="Times New Roman" w:hAnsi="Times New Roman" w:cs="Times New Roman"/>
+          <w:color w:val="000000" w:themeColor="text1"/>
+          <w:sz w:val="28"/>
+          <w:szCs w:val="28"/>
+        </w:rPr>
+        <w:t xml:space="preserve">Сущность </w:t>
+      </w:r>
+      <w:r>
+        <w:rPr>
+          <w:rFonts w:ascii="Times New Roman" w:hAnsi="Times New Roman" w:cs="Times New Roman"/>
+          <w:color w:val="000000" w:themeColor="text1"/>
+          <w:sz w:val="28"/>
+          <w:szCs w:val="28"/>
+        </w:rPr>
+        <w:t>Тариф</w:t>
+      </w:r>
+      <w:r>
+        <w:rPr>
+          <w:rFonts w:ascii="Times New Roman" w:hAnsi="Times New Roman" w:cs="Times New Roman"/>
+          <w:color w:val="000000" w:themeColor="text1"/>
+          <w:sz w:val="28"/>
+          <w:szCs w:val="28"/>
+        </w:rPr>
+        <w:t xml:space="preserve"> в данной связи имеет </w:t>
+      </w:r>
+      <w:r>
+        <w:rPr>
+          <w:rFonts w:ascii="Times New Roman" w:hAnsi="Times New Roman" w:cs="Times New Roman"/>
+          <w:color w:val="000000" w:themeColor="text1"/>
+          <w:sz w:val="28"/>
+          <w:szCs w:val="28"/>
+        </w:rPr>
+        <w:t>не</w:t>
+      </w:r>
+      <w:r>
+        <w:rPr>
+          <w:rFonts w:ascii="Times New Roman" w:hAnsi="Times New Roman" w:cs="Times New Roman"/>
+          <w:color w:val="000000" w:themeColor="text1"/>
+          <w:sz w:val="28"/>
+          <w:szCs w:val="28"/>
+        </w:rPr>
+        <w:t>обязательный класс</w:t>
+      </w:r>
+      <w:r>
+        <w:rPr>
+          <w:rFonts w:ascii="Times New Roman" w:hAnsi="Times New Roman" w:cs="Times New Roman"/>
+          <w:color w:val="000000" w:themeColor="text1"/>
+          <w:sz w:val="28"/>
+          <w:szCs w:val="28"/>
+        </w:rPr>
+        <w:t xml:space="preserve"> </w:t>
+      </w:r>
+      <w:r>
+        <w:rPr>
+          <w:rFonts w:ascii="Times New Roman" w:hAnsi="Times New Roman" w:cs="Times New Roman"/>
+          <w:color w:val="000000" w:themeColor="text1"/>
+          <w:sz w:val="28"/>
+          <w:szCs w:val="28"/>
+        </w:rPr>
+        <w:t xml:space="preserve">принадлежности. Сущность </w:t>
+      </w:r>
+      <w:r>
+        <w:rPr>
+          <w:rFonts w:ascii="Times New Roman" w:hAnsi="Times New Roman" w:cs="Times New Roman"/>
+          <w:color w:val="000000" w:themeColor="text1"/>
+          <w:sz w:val="28"/>
+          <w:szCs w:val="28"/>
+        </w:rPr>
+        <w:t>Начисление</w:t>
+      </w:r>
+      <w:r>
+        <w:rPr>
+          <w:rFonts w:ascii="Times New Roman" w:hAnsi="Times New Roman" w:cs="Times New Roman"/>
+          <w:color w:val="000000" w:themeColor="text1"/>
+          <w:sz w:val="28"/>
+          <w:szCs w:val="28"/>
+        </w:rPr>
+        <w:t xml:space="preserve"> в данной связи имеет обязательный класс принадлежности.</w:t>
+      </w:r>
+    </w:p>
+    <w:p>
+      <w:pPr>
+        <w:pStyle w:val="a3"/>
+        <w:spacing w:after="0" w:line="360" w:lineRule="auto"/>
+        <w:jc w:val="both"/>
+        <w:rPr>
+          <w:rFonts w:ascii="Times New Roman" w:hAnsi="Times New Roman" w:cs="Times New Roman"/>
+          <w:color w:val="000000" w:themeColor="text1"/>
+          <w:sz w:val="28"/>
+          <w:szCs w:val="28"/>
+        </w:rPr>
+      </w:pPr>
+    </w:p>
+    <w:p>
+      <w:pPr>
         <w:pStyle w:val="a3"/>
         <w:numPr>
           <w:ilvl w:val="0"/>
@@ -1428,7 +1776,25 @@
           <w:sz w:val="28"/>
           <w:szCs w:val="28"/>
         </w:rPr>
-        <w:t xml:space="preserve">» M:M (Рисунок </w:t>
+        <w:t xml:space="preserve">» </w:t>
+      </w:r>
+      <w:r>
+        <w:rPr>
+          <w:rFonts w:ascii="Times New Roman" w:hAnsi="Times New Roman" w:cs="Times New Roman"/>
+          <w:color w:val="000000" w:themeColor="text1"/>
+          <w:sz w:val="28"/>
+          <w:szCs w:val="28"/>
+        </w:rPr>
+        <w:t>1</w:t>
+      </w:r>
+      <w:r>
+        <w:rPr>
+          <w:rFonts w:ascii="Times New Roman" w:hAnsi="Times New Roman" w:cs="Times New Roman"/>
+          <w:color w:val="000000" w:themeColor="text1"/>
+          <w:sz w:val="28"/>
+          <w:szCs w:val="28"/>
+        </w:rPr>
+        <w:t xml:space="preserve">:M (Рисунок </w:t>
       </w:r>
       <w:r>
         <w:rPr>
@@ -1448,6 +1814,223 @@
         </w:rPr>
         <w:t>).</w:t>
       </w:r>
+    </w:p>
+    <w:p>
+      <w:pPr>
+        <w:pStyle w:val="a3"/>
+        <w:spacing w:after="0" w:line="360" w:lineRule="auto"/>
+        <w:jc w:val="both"/>
+        <w:rPr>
+          <w:rFonts w:ascii="Times New Roman" w:hAnsi="Times New Roman" w:cs="Times New Roman"/>
+          <w:color w:val="000000" w:themeColor="text1"/>
+          <w:sz w:val="28"/>
+          <w:szCs w:val="28"/>
+        </w:rPr>
+      </w:pPr>
+    </w:p>
+    <w:p>
+      <w:pPr>
+        <w:spacing w:after="0" w:line="360" w:lineRule="auto"/>
+        <w:jc w:val="center"/>
+        <w:rPr>
+          <w:rFonts w:ascii="Times New Roman" w:hAnsi="Times New Roman" w:cs="Times New Roman"/>
+          <w:color w:val="000000" w:themeColor="text1"/>
+          <w:sz w:val="28"/>
+          <w:szCs w:val="28"/>
+        </w:rPr>
+      </w:pPr>
+      <w:r>
+        <w:rPr>
+          <w:rFonts w:ascii="Times New Roman" w:hAnsi="Times New Roman" w:cs="Times New Roman"/>
+          <w:noProof/>
+          <w:color w:val="000000" w:themeColor="text1"/>
+          <w:sz w:val="28"/>
+          <w:szCs w:val="28"/>
+        </w:rPr>
+        <w:lastRenderedPageBreak/>
+        <w:drawing>
+          <wp:inline distT="0" distB="0" distL="0" distR="0" wp14:anchorId="10897111" wp14:editId="0CCBAAE7">
+            <wp:extent cx="5236210" cy="3343275"/>
+            <wp:effectExtent l="0" t="0" r="2540" b="9525"/>
+            <wp:docPr id="1147212603" name="Рисунок 5"/>
+            <wp:cNvGraphicFramePr>
+              <a:graphicFrameLocks xmlns:a="http://schemas.openxmlformats.org/drawingml/2006/main" noChangeAspect="1"/>
+            </wp:cNvGraphicFramePr>
+            <a:graphic xmlns:a="http://schemas.openxmlformats.org/drawingml/2006/main">
+              <a:graphicData uri="http://schemas.openxmlformats.org/drawingml/2006/picture">
+                <pic:pic xmlns:pic="http://schemas.openxmlformats.org/drawingml/2006/picture">
+                  <pic:nvPicPr>
+                    <pic:cNvPr id="0" name="Picture 5"/>
+                    <pic:cNvPicPr>
+                      <a:picLocks noChangeAspect="1" noChangeArrowheads="1"/>
+                    </pic:cNvPicPr>
+                  </pic:nvPicPr>
+                  <pic:blipFill>
+                    <a:blip r:embed="rId11">
+                      <a:extLst>
+                        <a:ext uri="{28A0092B-C50C-407E-A947-70E740481C1C}">
+                          <a14:useLocalDpi xmlns:a14="http://schemas.microsoft.com/office/drawing/2010/main" val="0"/>
+                        </a:ext>
+                      </a:extLst>
+                    </a:blip>
+                    <a:srcRect/>
+                    <a:stretch>
+                      <a:fillRect/>
+                    </a:stretch>
+                  </pic:blipFill>
+                  <pic:spPr bwMode="auto">
+                    <a:xfrm>
+                      <a:off x="0" y="0"/>
+                      <a:ext cx="5236210" cy="3343275"/>
+                    </a:xfrm>
+                    <a:prstGeom prst="rect">
+                      <a:avLst/>
+                    </a:prstGeom>
+                    <a:noFill/>
+                    <a:ln>
+                      <a:noFill/>
+                    </a:ln>
+                  </pic:spPr>
+                </pic:pic>
+              </a:graphicData>
+            </a:graphic>
+          </wp:inline>
+        </w:drawing>
+      </w:r>
+    </w:p>
+    <w:p>
+      <w:pPr>
+        <w:tabs>
+          <w:tab w:val="left" w:pos="1780"/>
+        </w:tabs>
+        <w:spacing w:after="0" w:line="360" w:lineRule="auto"/>
+        <w:jc w:val="center"/>
+        <w:rPr>
+          <w:rFonts w:ascii="Times New Roman" w:hAnsi="Times New Roman" w:cs="Times New Roman"/>
+          <w:color w:val="000000" w:themeColor="text1"/>
+          <w:sz w:val="28"/>
+          <w:szCs w:val="28"/>
+        </w:rPr>
+      </w:pPr>
+      <w:r>
+        <w:rPr>
+          <w:rFonts w:ascii="Times New Roman" w:hAnsi="Times New Roman" w:cs="Times New Roman"/>
+          <w:color w:val="000000" w:themeColor="text1"/>
+          <w:sz w:val="28"/>
+          <w:szCs w:val="28"/>
+        </w:rPr>
+        <w:t xml:space="preserve">Рисунок </w:t>
+      </w:r>
+      <w:r>
+        <w:rPr>
+          <w:rFonts w:ascii="Times New Roman" w:hAnsi="Times New Roman" w:cs="Times New Roman"/>
+          <w:color w:val="000000" w:themeColor="text1"/>
+          <w:sz w:val="28"/>
+          <w:szCs w:val="28"/>
+        </w:rPr>
+        <w:t>3</w:t>
+      </w:r>
+      <w:r>
+        <w:rPr>
+          <w:rFonts w:ascii="Times New Roman" w:hAnsi="Times New Roman" w:cs="Times New Roman"/>
+          <w:color w:val="000000" w:themeColor="text1"/>
+          <w:sz w:val="28"/>
+          <w:szCs w:val="28"/>
+        </w:rPr>
+        <w:t xml:space="preserve"> – </w:t>
+      </w:r>
+      <w:r>
+        <w:rPr>
+          <w:rFonts w:ascii="Times New Roman" w:hAnsi="Times New Roman" w:cs="Times New Roman"/>
+          <w:color w:val="000000" w:themeColor="text1"/>
+          <w:sz w:val="28"/>
+          <w:szCs w:val="28"/>
+        </w:rPr>
+        <w:t>Потребитель - Начисление</w:t>
+      </w:r>
+    </w:p>
+    <w:p>
+      <w:pPr>
+        <w:spacing w:after="0" w:line="360" w:lineRule="auto"/>
+        <w:ind w:firstLine="360"/>
+        <w:jc w:val="both"/>
+        <w:rPr>
+          <w:rFonts w:ascii="Times New Roman" w:hAnsi="Times New Roman" w:cs="Times New Roman"/>
+          <w:color w:val="000000" w:themeColor="text1"/>
+          <w:sz w:val="28"/>
+          <w:szCs w:val="28"/>
+        </w:rPr>
+      </w:pPr>
+    </w:p>
+    <w:p>
+      <w:pPr>
+        <w:spacing w:after="0" w:line="360" w:lineRule="auto"/>
+        <w:ind w:firstLine="360"/>
+        <w:jc w:val="both"/>
+        <w:rPr>
+          <w:rFonts w:ascii="Times New Roman" w:hAnsi="Times New Roman" w:cs="Times New Roman"/>
+          <w:color w:val="000000" w:themeColor="text1"/>
+          <w:sz w:val="28"/>
+          <w:szCs w:val="28"/>
+        </w:rPr>
+      </w:pPr>
+      <w:r>
+        <w:rPr>
+          <w:rFonts w:ascii="Times New Roman" w:hAnsi="Times New Roman" w:cs="Times New Roman"/>
+          <w:color w:val="000000" w:themeColor="text1"/>
+          <w:sz w:val="28"/>
+          <w:szCs w:val="28"/>
+        </w:rPr>
+        <w:t xml:space="preserve">Сущность Потребитель в данной связи имеет </w:t>
+      </w:r>
+      <w:r>
+        <w:rPr>
+          <w:rFonts w:ascii="Times New Roman" w:hAnsi="Times New Roman" w:cs="Times New Roman"/>
+          <w:color w:val="000000" w:themeColor="text1"/>
+          <w:sz w:val="28"/>
+          <w:szCs w:val="28"/>
+        </w:rPr>
+        <w:t>не</w:t>
+      </w:r>
+      <w:r>
+        <w:rPr>
+          <w:rFonts w:ascii="Times New Roman" w:hAnsi="Times New Roman" w:cs="Times New Roman"/>
+          <w:color w:val="000000" w:themeColor="text1"/>
+          <w:sz w:val="28"/>
+          <w:szCs w:val="28"/>
+        </w:rPr>
+        <w:t xml:space="preserve">обязательный класс принадлежности. Сущность </w:t>
+      </w:r>
+      <w:r>
+        <w:rPr>
+          <w:rFonts w:ascii="Times New Roman" w:hAnsi="Times New Roman" w:cs="Times New Roman"/>
+          <w:color w:val="000000" w:themeColor="text1"/>
+          <w:sz w:val="28"/>
+          <w:szCs w:val="28"/>
+        </w:rPr>
+        <w:t>Начисление</w:t>
+      </w:r>
+      <w:r>
+        <w:rPr>
+          <w:rFonts w:ascii="Times New Roman" w:hAnsi="Times New Roman" w:cs="Times New Roman"/>
+          <w:color w:val="000000" w:themeColor="text1"/>
+          <w:sz w:val="28"/>
+          <w:szCs w:val="28"/>
+        </w:rPr>
+        <w:t xml:space="preserve"> в данной связи имеет обязательный класс принадлежности.</w:t>
+      </w:r>
+    </w:p>
+    <w:p>
+      <w:pPr>
+        <w:spacing w:after="0" w:line="360" w:lineRule="auto"/>
+        <w:jc w:val="both"/>
+        <w:rPr>
+          <w:rFonts w:ascii="Times New Roman" w:hAnsi="Times New Roman" w:cs="Times New Roman"/>
+          <w:color w:val="000000" w:themeColor="text1"/>
+          <w:sz w:val="28"/>
+          <w:szCs w:val="28"/>
+        </w:rPr>
+      </w:pPr>
     </w:p>
     <w:p>
       <w:pPr>
@@ -1562,6 +2145,157 @@
     <w:p>
       <w:pPr>
         <w:spacing w:after="0" w:line="360" w:lineRule="auto"/>
+        <w:jc w:val="center"/>
+        <w:rPr>
+          <w:rFonts w:ascii="Times New Roman" w:hAnsi="Times New Roman" w:cs="Times New Roman"/>
+          <w:color w:val="000000" w:themeColor="text1"/>
+          <w:sz w:val="28"/>
+          <w:szCs w:val="28"/>
+        </w:rPr>
+      </w:pPr>
+      <w:r>
+        <w:rPr>
+          <w:rFonts w:ascii="Times New Roman" w:hAnsi="Times New Roman" w:cs="Times New Roman"/>
+          <w:noProof/>
+          <w:color w:val="000000" w:themeColor="text1"/>
+          <w:sz w:val="28"/>
+          <w:szCs w:val="28"/>
+        </w:rPr>
+        <w:lastRenderedPageBreak/>
+        <w:drawing>
+          <wp:inline distT="0" distB="0" distL="0" distR="0" wp14:anchorId="16901B72" wp14:editId="32251251">
+            <wp:extent cx="5812790" cy="3343275"/>
+            <wp:effectExtent l="0" t="0" r="0" b="9525"/>
+            <wp:docPr id="1504371066" name="Рисунок 6"/>
+            <wp:cNvGraphicFramePr>
+              <a:graphicFrameLocks xmlns:a="http://schemas.openxmlformats.org/drawingml/2006/main" noChangeAspect="1"/>
+            </wp:cNvGraphicFramePr>
+            <a:graphic xmlns:a="http://schemas.openxmlformats.org/drawingml/2006/main">
+              <a:graphicData uri="http://schemas.openxmlformats.org/drawingml/2006/picture">
+                <pic:pic xmlns:pic="http://schemas.openxmlformats.org/drawingml/2006/picture">
+                  <pic:nvPicPr>
+                    <pic:cNvPr id="0" name="Picture 6"/>
+                    <pic:cNvPicPr>
+                      <a:picLocks noChangeAspect="1" noChangeArrowheads="1"/>
+                    </pic:cNvPicPr>
+                  </pic:nvPicPr>
+                  <pic:blipFill>
+                    <a:blip r:embed="rId12">
+                      <a:extLst>
+                        <a:ext uri="{28A0092B-C50C-407E-A947-70E740481C1C}">
+                          <a14:useLocalDpi xmlns:a14="http://schemas.microsoft.com/office/drawing/2010/main" val="0"/>
+                        </a:ext>
+                      </a:extLst>
+                    </a:blip>
+                    <a:srcRect/>
+                    <a:stretch>
+                      <a:fillRect/>
+                    </a:stretch>
+                  </pic:blipFill>
+                  <pic:spPr bwMode="auto">
+                    <a:xfrm>
+                      <a:off x="0" y="0"/>
+                      <a:ext cx="5812790" cy="3343275"/>
+                    </a:xfrm>
+                    <a:prstGeom prst="rect">
+                      <a:avLst/>
+                    </a:prstGeom>
+                    <a:noFill/>
+                    <a:ln>
+                      <a:noFill/>
+                    </a:ln>
+                  </pic:spPr>
+                </pic:pic>
+              </a:graphicData>
+            </a:graphic>
+          </wp:inline>
+        </w:drawing>
+      </w:r>
+    </w:p>
+    <w:p>
+      <w:pPr>
+        <w:tabs>
+          <w:tab w:val="left" w:pos="1780"/>
+        </w:tabs>
+        <w:spacing w:after="0" w:line="360" w:lineRule="auto"/>
+        <w:jc w:val="center"/>
+        <w:rPr>
+          <w:rFonts w:ascii="Times New Roman" w:hAnsi="Times New Roman" w:cs="Times New Roman"/>
+          <w:color w:val="000000" w:themeColor="text1"/>
+          <w:sz w:val="28"/>
+          <w:szCs w:val="28"/>
+        </w:rPr>
+      </w:pPr>
+      <w:r>
+        <w:rPr>
+          <w:rFonts w:ascii="Times New Roman" w:hAnsi="Times New Roman" w:cs="Times New Roman"/>
+          <w:color w:val="000000" w:themeColor="text1"/>
+          <w:sz w:val="28"/>
+          <w:szCs w:val="28"/>
+        </w:rPr>
+        <w:t xml:space="preserve">Рисунок </w:t>
+      </w:r>
+      <w:r>
+        <w:rPr>
+          <w:rFonts w:ascii="Times New Roman" w:hAnsi="Times New Roman" w:cs="Times New Roman"/>
+          <w:color w:val="000000" w:themeColor="text1"/>
+          <w:sz w:val="28"/>
+          <w:szCs w:val="28"/>
+        </w:rPr>
+        <w:t>4</w:t>
+      </w:r>
+      <w:r>
+        <w:rPr>
+          <w:rFonts w:ascii="Times New Roman" w:hAnsi="Times New Roman" w:cs="Times New Roman"/>
+          <w:color w:val="000000" w:themeColor="text1"/>
+          <w:sz w:val="28"/>
+          <w:szCs w:val="28"/>
+        </w:rPr>
+        <w:t xml:space="preserve"> – </w:t>
+      </w:r>
+      <w:r>
+        <w:rPr>
+          <w:rFonts w:ascii="Times New Roman" w:hAnsi="Times New Roman" w:cs="Times New Roman"/>
+          <w:color w:val="000000" w:themeColor="text1"/>
+          <w:sz w:val="28"/>
+          <w:szCs w:val="28"/>
+        </w:rPr>
+        <w:t xml:space="preserve">Потребитель – Физ. </w:t>
+      </w:r>
+      <w:r>
+        <w:rPr>
+          <w:rFonts w:ascii="Times New Roman" w:hAnsi="Times New Roman" w:cs="Times New Roman"/>
+          <w:color w:val="000000" w:themeColor="text1"/>
+          <w:sz w:val="28"/>
+          <w:szCs w:val="28"/>
+        </w:rPr>
+        <w:t>л</w:t>
+      </w:r>
+      <w:r>
+        <w:rPr>
+          <w:rFonts w:ascii="Times New Roman" w:hAnsi="Times New Roman" w:cs="Times New Roman"/>
+          <w:color w:val="000000" w:themeColor="text1"/>
+          <w:sz w:val="28"/>
+          <w:szCs w:val="28"/>
+        </w:rPr>
+        <w:t>ицо</w:t>
+      </w:r>
+    </w:p>
+    <w:p>
+      <w:pPr>
+        <w:spacing w:after="0" w:line="360" w:lineRule="auto"/>
+        <w:jc w:val="both"/>
+        <w:rPr>
+          <w:rFonts w:ascii="Times New Roman" w:hAnsi="Times New Roman" w:cs="Times New Roman"/>
+          <w:color w:val="000000" w:themeColor="text1"/>
+          <w:sz w:val="28"/>
+          <w:szCs w:val="28"/>
+        </w:rPr>
+      </w:pPr>
+    </w:p>
+    <w:p>
+      <w:pPr>
+        <w:spacing w:after="0" w:line="360" w:lineRule="auto"/>
         <w:ind w:firstLine="360"/>
         <w:jc w:val="both"/>
         <w:rPr>
@@ -1662,7 +2396,203 @@
           <w:sz w:val="28"/>
           <w:szCs w:val="28"/>
         </w:rPr>
-        <w:t xml:space="preserve"> </w:t>
+        <w:t xml:space="preserve"> Юр. лицо</w:t>
+      </w:r>
+      <w:r>
+        <w:rPr>
+          <w:rFonts w:ascii="Times New Roman" w:hAnsi="Times New Roman" w:cs="Times New Roman"/>
+          <w:color w:val="000000" w:themeColor="text1"/>
+          <w:sz w:val="28"/>
+          <w:szCs w:val="28"/>
+        </w:rPr>
+        <w:t xml:space="preserve">» </w:t>
+      </w:r>
+      <w:r>
+        <w:rPr>
+          <w:rFonts w:ascii="Times New Roman" w:hAnsi="Times New Roman" w:cs="Times New Roman"/>
+          <w:color w:val="000000" w:themeColor="text1"/>
+          <w:sz w:val="28"/>
+          <w:szCs w:val="28"/>
+        </w:rPr>
+        <w:t>1</w:t>
+      </w:r>
+      <w:r>
+        <w:rPr>
+          <w:rFonts w:ascii="Times New Roman" w:hAnsi="Times New Roman" w:cs="Times New Roman"/>
+          <w:color w:val="000000" w:themeColor="text1"/>
+          <w:sz w:val="28"/>
+          <w:szCs w:val="28"/>
+        </w:rPr>
+        <w:t>:</w:t>
+      </w:r>
+      <w:r>
+        <w:rPr>
+          <w:rFonts w:ascii="Times New Roman" w:hAnsi="Times New Roman" w:cs="Times New Roman"/>
+          <w:color w:val="000000" w:themeColor="text1"/>
+          <w:sz w:val="28"/>
+          <w:szCs w:val="28"/>
+        </w:rPr>
+        <w:t>1</w:t>
+      </w:r>
+      <w:r>
+        <w:rPr>
+          <w:rFonts w:ascii="Times New Roman" w:hAnsi="Times New Roman" w:cs="Times New Roman"/>
+          <w:color w:val="000000" w:themeColor="text1"/>
+          <w:sz w:val="28"/>
+          <w:szCs w:val="28"/>
+        </w:rPr>
+        <w:t xml:space="preserve"> (Рисунок </w:t>
+      </w:r>
+      <w:r>
+        <w:rPr>
+          <w:rFonts w:ascii="Times New Roman" w:hAnsi="Times New Roman" w:cs="Times New Roman"/>
+          <w:color w:val="000000" w:themeColor="text1"/>
+          <w:sz w:val="28"/>
+          <w:szCs w:val="28"/>
+        </w:rPr>
+        <w:t>5</w:t>
+      </w:r>
+      <w:r>
+        <w:rPr>
+          <w:rFonts w:ascii="Times New Roman" w:hAnsi="Times New Roman" w:cs="Times New Roman"/>
+          <w:color w:val="000000" w:themeColor="text1"/>
+          <w:sz w:val="28"/>
+          <w:szCs w:val="28"/>
+        </w:rPr>
+        <w:t>).</w:t>
+      </w:r>
+    </w:p>
+    <w:p>
+      <w:pPr>
+        <w:spacing w:after="0" w:line="360" w:lineRule="auto"/>
+        <w:jc w:val="both"/>
+        <w:rPr>
+          <w:rFonts w:ascii="Times New Roman" w:hAnsi="Times New Roman" w:cs="Times New Roman"/>
+          <w:color w:val="000000" w:themeColor="text1"/>
+          <w:sz w:val="28"/>
+          <w:szCs w:val="28"/>
+        </w:rPr>
+      </w:pPr>
+    </w:p>
+    <w:p>
+      <w:pPr>
+        <w:spacing w:after="0" w:line="360" w:lineRule="auto"/>
+        <w:jc w:val="center"/>
+        <w:rPr>
+          <w:rFonts w:ascii="Times New Roman" w:hAnsi="Times New Roman" w:cs="Times New Roman"/>
+          <w:color w:val="000000" w:themeColor="text1"/>
+          <w:sz w:val="28"/>
+          <w:szCs w:val="28"/>
+        </w:rPr>
+      </w:pPr>
+      <w:r>
+        <w:rPr>
+          <w:rFonts w:ascii="Times New Roman" w:hAnsi="Times New Roman" w:cs="Times New Roman"/>
+          <w:noProof/>
+          <w:color w:val="000000" w:themeColor="text1"/>
+          <w:sz w:val="28"/>
+          <w:szCs w:val="28"/>
+        </w:rPr>
+        <w:drawing>
+          <wp:inline distT="0" distB="0" distL="0" distR="0" wp14:anchorId="17BB4139" wp14:editId="3054F5C0">
+            <wp:extent cx="5934710" cy="3255645"/>
+            <wp:effectExtent l="0" t="0" r="0" b="1905"/>
+            <wp:docPr id="1952264003" name="Рисунок 7"/>
+            <wp:cNvGraphicFramePr>
+              <a:graphicFrameLocks xmlns:a="http://schemas.openxmlformats.org/drawingml/2006/main" noChangeAspect="1"/>
+            </wp:cNvGraphicFramePr>
+            <a:graphic xmlns:a="http://schemas.openxmlformats.org/drawingml/2006/main">
+              <a:graphicData uri="http://schemas.openxmlformats.org/drawingml/2006/picture">
+                <pic:pic xmlns:pic="http://schemas.openxmlformats.org/drawingml/2006/picture">
+                  <pic:nvPicPr>
+                    <pic:cNvPr id="0" name="Picture 7"/>
+                    <pic:cNvPicPr>
+                      <a:picLocks noChangeAspect="1" noChangeArrowheads="1"/>
+                    </pic:cNvPicPr>
+                  </pic:nvPicPr>
+                  <pic:blipFill>
+                    <a:blip r:embed="rId13">
+                      <a:extLst>
+                        <a:ext uri="{28A0092B-C50C-407E-A947-70E740481C1C}">
+                          <a14:useLocalDpi xmlns:a14="http://schemas.microsoft.com/office/drawing/2010/main" val="0"/>
+                        </a:ext>
+                      </a:extLst>
+                    </a:blip>
+                    <a:srcRect/>
+                    <a:stretch>
+                      <a:fillRect/>
+                    </a:stretch>
+                  </pic:blipFill>
+                  <pic:spPr bwMode="auto">
+                    <a:xfrm>
+                      <a:off x="0" y="0"/>
+                      <a:ext cx="5934710" cy="3255645"/>
+                    </a:xfrm>
+                    <a:prstGeom prst="rect">
+                      <a:avLst/>
+                    </a:prstGeom>
+                    <a:noFill/>
+                    <a:ln>
+                      <a:noFill/>
+                    </a:ln>
+                  </pic:spPr>
+                </pic:pic>
+              </a:graphicData>
+            </a:graphic>
+          </wp:inline>
+        </w:drawing>
+      </w:r>
+    </w:p>
+    <w:p>
+      <w:pPr>
+        <w:tabs>
+          <w:tab w:val="left" w:pos="1780"/>
+        </w:tabs>
+        <w:spacing w:after="0" w:line="360" w:lineRule="auto"/>
+        <w:jc w:val="center"/>
+        <w:rPr>
+          <w:rFonts w:ascii="Times New Roman" w:hAnsi="Times New Roman" w:cs="Times New Roman"/>
+          <w:color w:val="000000" w:themeColor="text1"/>
+          <w:sz w:val="28"/>
+          <w:szCs w:val="28"/>
+        </w:rPr>
+      </w:pPr>
+      <w:r>
+        <w:rPr>
+          <w:rFonts w:ascii="Times New Roman" w:hAnsi="Times New Roman" w:cs="Times New Roman"/>
+          <w:color w:val="000000" w:themeColor="text1"/>
+          <w:sz w:val="28"/>
+          <w:szCs w:val="28"/>
+        </w:rPr>
+        <w:lastRenderedPageBreak/>
+        <w:t xml:space="preserve">Рисунок </w:t>
+      </w:r>
+      <w:r>
+        <w:rPr>
+          <w:rFonts w:ascii="Times New Roman" w:hAnsi="Times New Roman" w:cs="Times New Roman"/>
+          <w:color w:val="000000" w:themeColor="text1"/>
+          <w:sz w:val="28"/>
+          <w:szCs w:val="28"/>
+        </w:rPr>
+        <w:t>5</w:t>
+      </w:r>
+      <w:r>
+        <w:rPr>
+          <w:rFonts w:ascii="Times New Roman" w:hAnsi="Times New Roman" w:cs="Times New Roman"/>
+          <w:color w:val="000000" w:themeColor="text1"/>
+          <w:sz w:val="28"/>
+          <w:szCs w:val="28"/>
+        </w:rPr>
+        <w:t xml:space="preserve"> – </w:t>
+      </w:r>
+      <w:r>
+        <w:rPr>
+          <w:rFonts w:ascii="Times New Roman" w:hAnsi="Times New Roman" w:cs="Times New Roman"/>
+          <w:color w:val="000000" w:themeColor="text1"/>
+          <w:sz w:val="28"/>
+          <w:szCs w:val="28"/>
+        </w:rPr>
+        <w:t xml:space="preserve">Потребитель – </w:t>
       </w:r>
       <w:r>
         <w:rPr>
@@ -1680,70 +2610,25 @@
           <w:sz w:val="28"/>
           <w:szCs w:val="28"/>
         </w:rPr>
-        <w:t>. лицо</w:t>
-      </w:r>
-      <w:r>
-        <w:rPr>
-          <w:rFonts w:ascii="Times New Roman" w:hAnsi="Times New Roman" w:cs="Times New Roman"/>
-          <w:color w:val="000000" w:themeColor="text1"/>
-          <w:sz w:val="28"/>
-          <w:szCs w:val="28"/>
-        </w:rPr>
-        <w:t xml:space="preserve">» </w:t>
-      </w:r>
-      <w:r>
-        <w:rPr>
-          <w:rFonts w:ascii="Times New Roman" w:hAnsi="Times New Roman" w:cs="Times New Roman"/>
-          <w:color w:val="000000" w:themeColor="text1"/>
-          <w:sz w:val="28"/>
-          <w:szCs w:val="28"/>
-        </w:rPr>
-        <w:t>1</w:t>
-      </w:r>
-      <w:r>
-        <w:rPr>
-          <w:rFonts w:ascii="Times New Roman" w:hAnsi="Times New Roman" w:cs="Times New Roman"/>
-          <w:color w:val="000000" w:themeColor="text1"/>
-          <w:sz w:val="28"/>
-          <w:szCs w:val="28"/>
-        </w:rPr>
-        <w:t>:</w:t>
-      </w:r>
-      <w:r>
-        <w:rPr>
-          <w:rFonts w:ascii="Times New Roman" w:hAnsi="Times New Roman" w:cs="Times New Roman"/>
-          <w:color w:val="000000" w:themeColor="text1"/>
-          <w:sz w:val="28"/>
-          <w:szCs w:val="28"/>
-        </w:rPr>
-        <w:t>1</w:t>
-      </w:r>
-      <w:r>
-        <w:rPr>
-          <w:rFonts w:ascii="Times New Roman" w:hAnsi="Times New Roman" w:cs="Times New Roman"/>
-          <w:color w:val="000000" w:themeColor="text1"/>
-          <w:sz w:val="28"/>
-          <w:szCs w:val="28"/>
-        </w:rPr>
-        <w:t xml:space="preserve"> (Рисунок </w:t>
-      </w:r>
-      <w:r>
-        <w:rPr>
-          <w:rFonts w:ascii="Times New Roman" w:hAnsi="Times New Roman" w:cs="Times New Roman"/>
-          <w:color w:val="000000" w:themeColor="text1"/>
-          <w:sz w:val="28"/>
-          <w:szCs w:val="28"/>
-        </w:rPr>
-        <w:t>5</w:t>
-      </w:r>
-      <w:r>
-        <w:rPr>
-          <w:rFonts w:ascii="Times New Roman" w:hAnsi="Times New Roman" w:cs="Times New Roman"/>
-          <w:color w:val="000000" w:themeColor="text1"/>
-          <w:sz w:val="28"/>
-          <w:szCs w:val="28"/>
-        </w:rPr>
-        <w:t>).</w:t>
+        <w:t xml:space="preserve">. </w:t>
+      </w:r>
+      <w:r>
+        <w:rPr>
+          <w:rFonts w:ascii="Times New Roman" w:hAnsi="Times New Roman" w:cs="Times New Roman"/>
+          <w:color w:val="000000" w:themeColor="text1"/>
+          <w:sz w:val="28"/>
+          <w:szCs w:val="28"/>
+        </w:rPr>
+        <w:t>л</w:t>
+      </w:r>
+      <w:r>
+        <w:rPr>
+          <w:rFonts w:ascii="Times New Roman" w:hAnsi="Times New Roman" w:cs="Times New Roman"/>
+          <w:color w:val="000000" w:themeColor="text1"/>
+          <w:sz w:val="28"/>
+          <w:szCs w:val="28"/>
+        </w:rPr>
+        <w:t>ицо</w:t>
       </w:r>
     </w:p>
     <w:p>
@@ -1880,16 +2765,7 @@
           <w:sz w:val="28"/>
           <w:szCs w:val="28"/>
         </w:rPr>
-        <w:t xml:space="preserve"> </w:t>
-      </w:r>
-      <w:r>
-        <w:rPr>
-          <w:rFonts w:ascii="Times New Roman" w:hAnsi="Times New Roman" w:cs="Times New Roman"/>
-          <w:color w:val="000000" w:themeColor="text1"/>
-          <w:sz w:val="28"/>
-          <w:szCs w:val="28"/>
-        </w:rPr>
-        <w:t>Оплата</w:t>
+        <w:t xml:space="preserve"> Оплата</w:t>
       </w:r>
       <w:r>
         <w:rPr>
@@ -1957,7 +2833,6 @@
     </w:p>
     <w:p>
       <w:pPr>
-        <w:pStyle w:val="a3"/>
         <w:spacing w:after="0" w:line="360" w:lineRule="auto"/>
         <w:jc w:val="both"/>
         <w:rPr>
@@ -1967,6 +2842,75 @@
           <w:szCs w:val="28"/>
         </w:rPr>
       </w:pPr>
+    </w:p>
+    <w:p>
+      <w:pPr>
+        <w:spacing w:after="0" w:line="360" w:lineRule="auto"/>
+        <w:jc w:val="center"/>
+        <w:rPr>
+          <w:rFonts w:ascii="Times New Roman" w:hAnsi="Times New Roman" w:cs="Times New Roman"/>
+          <w:color w:val="000000" w:themeColor="text1"/>
+          <w:sz w:val="28"/>
+          <w:szCs w:val="28"/>
+        </w:rPr>
+      </w:pPr>
+      <w:r>
+        <w:rPr>
+          <w:rFonts w:ascii="Times New Roman" w:hAnsi="Times New Roman" w:cs="Times New Roman"/>
+          <w:noProof/>
+          <w:color w:val="000000" w:themeColor="text1"/>
+          <w:sz w:val="28"/>
+          <w:szCs w:val="28"/>
+        </w:rPr>
+        <w:drawing>
+          <wp:inline distT="0" distB="0" distL="0" distR="0" wp14:anchorId="096BD2B1" wp14:editId="73532075">
+            <wp:extent cx="5142865" cy="3343275"/>
+            <wp:effectExtent l="0" t="0" r="635" b="9525"/>
+            <wp:docPr id="1605328218" name="Рисунок 8"/>
+            <wp:cNvGraphicFramePr>
+              <a:graphicFrameLocks xmlns:a="http://schemas.openxmlformats.org/drawingml/2006/main" noChangeAspect="1"/>
+            </wp:cNvGraphicFramePr>
+            <a:graphic xmlns:a="http://schemas.openxmlformats.org/drawingml/2006/main">
+              <a:graphicData uri="http://schemas.openxmlformats.org/drawingml/2006/picture">
+                <pic:pic xmlns:pic="http://schemas.openxmlformats.org/drawingml/2006/picture">
+                  <pic:nvPicPr>
+                    <pic:cNvPr id="0" name="Picture 8"/>
+                    <pic:cNvPicPr>
+                      <a:picLocks noChangeAspect="1" noChangeArrowheads="1"/>
+                    </pic:cNvPicPr>
+                  </pic:nvPicPr>
+                  <pic:blipFill>
+                    <a:blip r:embed="rId14">
+                      <a:extLst>
+                        <a:ext uri="{28A0092B-C50C-407E-A947-70E740481C1C}">
+                          <a14:useLocalDpi xmlns:a14="http://schemas.microsoft.com/office/drawing/2010/main" val="0"/>
+                        </a:ext>
+                      </a:extLst>
+                    </a:blip>
+                    <a:srcRect/>
+                    <a:stretch>
+                      <a:fillRect/>
+                    </a:stretch>
+                  </pic:blipFill>
+                  <pic:spPr bwMode="auto">
+                    <a:xfrm>
+                      <a:off x="0" y="0"/>
+                      <a:ext cx="5142865" cy="3343275"/>
+                    </a:xfrm>
+                    <a:prstGeom prst="rect">
+                      <a:avLst/>
+                    </a:prstGeom>
+                    <a:noFill/>
+                    <a:ln>
+                      <a:noFill/>
+                    </a:ln>
+                  </pic:spPr>
+                </pic:pic>
+              </a:graphicData>
+            </a:graphic>
+          </wp:inline>
+        </w:drawing>
+      </w:r>
     </w:p>
     <w:p>
       <w:pPr>
@@ -1982,6 +2926,1314 @@
           <w:szCs w:val="28"/>
         </w:rPr>
       </w:pPr>
+      <w:r>
+        <w:rPr>
+          <w:rFonts w:ascii="Times New Roman" w:hAnsi="Times New Roman" w:cs="Times New Roman"/>
+          <w:color w:val="000000" w:themeColor="text1"/>
+          <w:sz w:val="28"/>
+          <w:szCs w:val="28"/>
+        </w:rPr>
+        <w:t xml:space="preserve">Рисунок </w:t>
+      </w:r>
+      <w:r>
+        <w:rPr>
+          <w:rFonts w:ascii="Times New Roman" w:hAnsi="Times New Roman" w:cs="Times New Roman"/>
+          <w:color w:val="000000" w:themeColor="text1"/>
+          <w:sz w:val="28"/>
+          <w:szCs w:val="28"/>
+        </w:rPr>
+        <w:t>6</w:t>
+      </w:r>
+      <w:r>
+        <w:rPr>
+          <w:rFonts w:ascii="Times New Roman" w:hAnsi="Times New Roman" w:cs="Times New Roman"/>
+          <w:color w:val="000000" w:themeColor="text1"/>
+          <w:sz w:val="28"/>
+          <w:szCs w:val="28"/>
+        </w:rPr>
+        <w:t xml:space="preserve"> – </w:t>
+      </w:r>
+      <w:r>
+        <w:rPr>
+          <w:rFonts w:ascii="Times New Roman" w:hAnsi="Times New Roman" w:cs="Times New Roman"/>
+          <w:color w:val="000000" w:themeColor="text1"/>
+          <w:sz w:val="28"/>
+          <w:szCs w:val="28"/>
+        </w:rPr>
+        <w:t>Начисление - Оплата</w:t>
+      </w:r>
+    </w:p>
+    <w:p>
+      <w:pPr>
+        <w:pStyle w:val="a3"/>
+        <w:spacing w:after="0" w:line="360" w:lineRule="auto"/>
+        <w:jc w:val="both"/>
+        <w:rPr>
+          <w:rFonts w:ascii="Times New Roman" w:hAnsi="Times New Roman" w:cs="Times New Roman"/>
+          <w:color w:val="000000" w:themeColor="text1"/>
+          <w:sz w:val="28"/>
+          <w:szCs w:val="28"/>
+        </w:rPr>
+      </w:pPr>
+    </w:p>
+    <w:p>
+      <w:pPr>
+        <w:spacing w:after="0" w:line="360" w:lineRule="auto"/>
+        <w:ind w:firstLine="360"/>
+        <w:jc w:val="both"/>
+        <w:rPr>
+          <w:rFonts w:ascii="Times New Roman" w:hAnsi="Times New Roman" w:cs="Times New Roman"/>
+          <w:color w:val="000000" w:themeColor="text1"/>
+          <w:sz w:val="28"/>
+          <w:szCs w:val="28"/>
+        </w:rPr>
+      </w:pPr>
+      <w:r>
+        <w:rPr>
+          <w:rFonts w:ascii="Times New Roman" w:hAnsi="Times New Roman" w:cs="Times New Roman"/>
+          <w:color w:val="000000" w:themeColor="text1"/>
+          <w:sz w:val="28"/>
+          <w:szCs w:val="28"/>
+        </w:rPr>
+        <w:t xml:space="preserve">Сущность </w:t>
+      </w:r>
+      <w:r>
+        <w:rPr>
+          <w:rFonts w:ascii="Times New Roman" w:hAnsi="Times New Roman" w:cs="Times New Roman"/>
+          <w:color w:val="000000" w:themeColor="text1"/>
+          <w:sz w:val="28"/>
+          <w:szCs w:val="28"/>
+        </w:rPr>
+        <w:t>Начисление</w:t>
+      </w:r>
+      <w:r>
+        <w:rPr>
+          <w:rFonts w:ascii="Times New Roman" w:hAnsi="Times New Roman" w:cs="Times New Roman"/>
+          <w:color w:val="000000" w:themeColor="text1"/>
+          <w:sz w:val="28"/>
+          <w:szCs w:val="28"/>
+        </w:rPr>
+        <w:t xml:space="preserve"> в данной связи имеет </w:t>
+      </w:r>
+      <w:r>
+        <w:rPr>
+          <w:rFonts w:ascii="Times New Roman" w:hAnsi="Times New Roman" w:cs="Times New Roman"/>
+          <w:color w:val="000000" w:themeColor="text1"/>
+          <w:sz w:val="28"/>
+          <w:szCs w:val="28"/>
+        </w:rPr>
+        <w:t>не</w:t>
+      </w:r>
+      <w:r>
+        <w:rPr>
+          <w:rFonts w:ascii="Times New Roman" w:hAnsi="Times New Roman" w:cs="Times New Roman"/>
+          <w:color w:val="000000" w:themeColor="text1"/>
+          <w:sz w:val="28"/>
+          <w:szCs w:val="28"/>
+        </w:rPr>
+        <w:t>обязательный класс</w:t>
+      </w:r>
+      <w:r>
+        <w:rPr>
+          <w:rFonts w:ascii="Times New Roman" w:hAnsi="Times New Roman" w:cs="Times New Roman"/>
+          <w:color w:val="000000" w:themeColor="text1"/>
+          <w:sz w:val="28"/>
+          <w:szCs w:val="28"/>
+        </w:rPr>
+        <w:t xml:space="preserve"> </w:t>
+      </w:r>
+      <w:r>
+        <w:rPr>
+          <w:rFonts w:ascii="Times New Roman" w:hAnsi="Times New Roman" w:cs="Times New Roman"/>
+          <w:color w:val="000000" w:themeColor="text1"/>
+          <w:sz w:val="28"/>
+          <w:szCs w:val="28"/>
+        </w:rPr>
+        <w:t xml:space="preserve">принадлежности. Сущность </w:t>
+      </w:r>
+      <w:r>
+        <w:rPr>
+          <w:rFonts w:ascii="Times New Roman" w:hAnsi="Times New Roman" w:cs="Times New Roman"/>
+          <w:color w:val="000000" w:themeColor="text1"/>
+          <w:sz w:val="28"/>
+          <w:szCs w:val="28"/>
+        </w:rPr>
+        <w:t>Оплата</w:t>
+      </w:r>
+      <w:r>
+        <w:rPr>
+          <w:rFonts w:ascii="Times New Roman" w:hAnsi="Times New Roman" w:cs="Times New Roman"/>
+          <w:color w:val="000000" w:themeColor="text1"/>
+          <w:sz w:val="28"/>
+          <w:szCs w:val="28"/>
+        </w:rPr>
+        <w:t xml:space="preserve"> в данной связи</w:t>
+      </w:r>
+      <w:r>
+        <w:rPr>
+          <w:rFonts w:ascii="Times New Roman" w:hAnsi="Times New Roman" w:cs="Times New Roman"/>
+          <w:color w:val="000000" w:themeColor="text1"/>
+          <w:sz w:val="28"/>
+          <w:szCs w:val="28"/>
+        </w:rPr>
+        <w:t xml:space="preserve"> </w:t>
+      </w:r>
+      <w:r>
+        <w:rPr>
+          <w:rFonts w:ascii="Times New Roman" w:hAnsi="Times New Roman" w:cs="Times New Roman"/>
+          <w:color w:val="000000" w:themeColor="text1"/>
+          <w:sz w:val="28"/>
+          <w:szCs w:val="28"/>
+        </w:rPr>
+        <w:t>имеет</w:t>
+      </w:r>
+      <w:r>
+        <w:rPr>
+          <w:rFonts w:ascii="Times New Roman" w:hAnsi="Times New Roman" w:cs="Times New Roman"/>
+          <w:color w:val="000000" w:themeColor="text1"/>
+          <w:sz w:val="28"/>
+          <w:szCs w:val="28"/>
+        </w:rPr>
+        <w:t xml:space="preserve"> </w:t>
+      </w:r>
+      <w:r>
+        <w:rPr>
+          <w:rFonts w:ascii="Times New Roman" w:hAnsi="Times New Roman" w:cs="Times New Roman"/>
+          <w:color w:val="000000" w:themeColor="text1"/>
+          <w:sz w:val="28"/>
+          <w:szCs w:val="28"/>
+        </w:rPr>
+        <w:t>обязательный класс принадлежности.</w:t>
+      </w:r>
+    </w:p>
+    <w:p>
+      <w:pPr>
+        <w:spacing w:after="0" w:line="360" w:lineRule="auto"/>
+        <w:rPr>
+          <w:rFonts w:ascii="Times New Roman" w:hAnsi="Times New Roman" w:cs="Times New Roman"/>
+          <w:b/>
+          <w:bCs/>
+          <w:color w:val="000000" w:themeColor="text1"/>
+          <w:sz w:val="28"/>
+          <w:szCs w:val="28"/>
+        </w:rPr>
+      </w:pPr>
+    </w:p>
+    <w:p>
+      <w:pPr>
+        <w:spacing w:after="0" w:line="360" w:lineRule="auto"/>
+        <w:rPr>
+          <w:rFonts w:ascii="Times New Roman" w:hAnsi="Times New Roman" w:cs="Times New Roman"/>
+          <w:b/>
+          <w:bCs/>
+          <w:color w:val="000000" w:themeColor="text1"/>
+          <w:sz w:val="28"/>
+          <w:szCs w:val="28"/>
+        </w:rPr>
+      </w:pPr>
+    </w:p>
+    <w:p>
+      <w:pPr>
+        <w:pStyle w:val="a3"/>
+        <w:numPr>
+          <w:ilvl w:val="1"/>
+          <w:numId w:val="20"/>
+        </w:numPr>
+        <w:spacing w:after="0" w:line="360" w:lineRule="auto"/>
+        <w:rPr>
+          <w:rFonts w:ascii="Times New Roman" w:hAnsi="Times New Roman" w:cs="Times New Roman"/>
+          <w:b/>
+          <w:bCs/>
+          <w:color w:val="000000" w:themeColor="text1"/>
+          <w:sz w:val="28"/>
+          <w:szCs w:val="28"/>
+        </w:rPr>
+      </w:pPr>
+      <w:r>
+        <w:rPr>
+          <w:rFonts w:ascii="Times New Roman" w:hAnsi="Times New Roman" w:cs="Times New Roman"/>
+          <w:b/>
+          <w:bCs/>
+          <w:color w:val="000000" w:themeColor="text1"/>
+          <w:sz w:val="28"/>
+          <w:szCs w:val="28"/>
+        </w:rPr>
+        <w:t>Переход к логической модели базы данных</w:t>
+      </w:r>
+    </w:p>
+    <w:p>
+      <w:pPr>
+        <w:spacing w:after="0" w:line="360" w:lineRule="auto"/>
+        <w:jc w:val="both"/>
+        <w:rPr>
+          <w:rFonts w:ascii="Times New Roman" w:hAnsi="Times New Roman" w:cs="Times New Roman"/>
+          <w:color w:val="000000" w:themeColor="text1"/>
+          <w:sz w:val="28"/>
+          <w:szCs w:val="28"/>
+        </w:rPr>
+      </w:pPr>
+    </w:p>
+    <w:p>
+      <w:pPr>
+        <w:spacing w:after="0" w:line="360" w:lineRule="auto"/>
+        <w:ind w:firstLine="708"/>
+        <w:jc w:val="both"/>
+        <w:rPr>
+          <w:rFonts w:ascii="Times New Roman" w:hAnsi="Times New Roman" w:cs="Times New Roman"/>
+          <w:color w:val="000000" w:themeColor="text1"/>
+          <w:sz w:val="28"/>
+          <w:szCs w:val="28"/>
+        </w:rPr>
+      </w:pPr>
+      <w:r>
+        <w:rPr>
+          <w:rFonts w:ascii="Times New Roman" w:hAnsi="Times New Roman" w:cs="Times New Roman"/>
+          <w:color w:val="000000" w:themeColor="text1"/>
+          <w:sz w:val="28"/>
+          <w:szCs w:val="28"/>
+        </w:rPr>
+        <w:t>Для рассмотренных связей обоснован переход от концептуальной к</w:t>
+      </w:r>
+    </w:p>
+    <w:p>
+      <w:pPr>
+        <w:spacing w:after="0" w:line="360" w:lineRule="auto"/>
+        <w:jc w:val="both"/>
+        <w:rPr>
+          <w:rFonts w:ascii="Times New Roman" w:hAnsi="Times New Roman" w:cs="Times New Roman"/>
+          <w:color w:val="000000" w:themeColor="text1"/>
+          <w:sz w:val="28"/>
+          <w:szCs w:val="28"/>
+        </w:rPr>
+      </w:pPr>
+      <w:r>
+        <w:rPr>
+          <w:rFonts w:ascii="Times New Roman" w:hAnsi="Times New Roman" w:cs="Times New Roman"/>
+          <w:color w:val="000000" w:themeColor="text1"/>
+          <w:sz w:val="28"/>
+          <w:szCs w:val="28"/>
+        </w:rPr>
+        <w:t>логической модели базы данных – реляционной модели</w:t>
+      </w:r>
+      <w:r>
+        <w:rPr>
+          <w:rFonts w:ascii="Times New Roman" w:hAnsi="Times New Roman" w:cs="Times New Roman"/>
+          <w:color w:val="000000" w:themeColor="text1"/>
+          <w:sz w:val="28"/>
+          <w:szCs w:val="28"/>
+        </w:rPr>
+        <w:t>.</w:t>
+      </w:r>
+    </w:p>
+    <w:p>
+      <w:pPr>
+        <w:pStyle w:val="a3"/>
+        <w:numPr>
+          <w:ilvl w:val="0"/>
+          <w:numId w:val="28"/>
+        </w:numPr>
+        <w:spacing w:after="0" w:line="360" w:lineRule="auto"/>
+        <w:jc w:val="both"/>
+        <w:rPr>
+          <w:rFonts w:ascii="Times New Roman" w:hAnsi="Times New Roman" w:cs="Times New Roman"/>
+          <w:color w:val="000000" w:themeColor="text1"/>
+          <w:sz w:val="28"/>
+          <w:szCs w:val="28"/>
+        </w:rPr>
+      </w:pPr>
+      <w:r>
+        <w:rPr>
+          <w:rFonts w:ascii="Times New Roman" w:hAnsi="Times New Roman" w:cs="Times New Roman"/>
+          <w:color w:val="000000" w:themeColor="text1"/>
+          <w:sz w:val="28"/>
+          <w:szCs w:val="28"/>
+        </w:rPr>
+        <w:lastRenderedPageBreak/>
+        <w:t>Связь «Потребитель – Квартира» (Рисунок ).</w:t>
+      </w:r>
+    </w:p>
+    <w:p>
+      <w:pPr>
+        <w:spacing w:after="0" w:line="360" w:lineRule="auto"/>
+        <w:ind w:firstLine="708"/>
+        <w:jc w:val="both"/>
+        <w:rPr>
+          <w:rFonts w:ascii="Times New Roman" w:hAnsi="Times New Roman" w:cs="Times New Roman"/>
+          <w:color w:val="000000" w:themeColor="text1"/>
+          <w:sz w:val="28"/>
+          <w:szCs w:val="28"/>
+        </w:rPr>
+      </w:pPr>
+      <w:bookmarkStart w:id="1" w:name="_Hlk162858040"/>
+      <w:r>
+        <w:rPr>
+          <w:rFonts w:ascii="Times New Roman" w:hAnsi="Times New Roman" w:cs="Times New Roman"/>
+          <w:color w:val="000000" w:themeColor="text1"/>
+          <w:sz w:val="28"/>
+          <w:szCs w:val="28"/>
+        </w:rPr>
+        <w:t>Так как тип связи «Потребитель – Квартира» M:M и обе сущности</w:t>
+      </w:r>
+    </w:p>
+    <w:p>
+      <w:pPr>
+        <w:spacing w:after="0" w:line="360" w:lineRule="auto"/>
+        <w:jc w:val="both"/>
+        <w:rPr>
+          <w:rFonts w:ascii="Times New Roman" w:hAnsi="Times New Roman" w:cs="Times New Roman"/>
+          <w:color w:val="000000" w:themeColor="text1"/>
+          <w:sz w:val="28"/>
+          <w:szCs w:val="28"/>
+        </w:rPr>
+      </w:pPr>
+      <w:r>
+        <w:rPr>
+          <w:rFonts w:ascii="Times New Roman" w:hAnsi="Times New Roman" w:cs="Times New Roman"/>
+          <w:color w:val="000000" w:themeColor="text1"/>
+          <w:sz w:val="28"/>
+          <w:szCs w:val="28"/>
+        </w:rPr>
+        <w:t>имеют необязательный класс принадлежности, то логическая модель данной</w:t>
+      </w:r>
+    </w:p>
+    <w:p>
+      <w:pPr>
+        <w:spacing w:after="0" w:line="360" w:lineRule="auto"/>
+        <w:jc w:val="both"/>
+        <w:rPr>
+          <w:rFonts w:ascii="Times New Roman" w:hAnsi="Times New Roman" w:cs="Times New Roman"/>
+          <w:color w:val="000000" w:themeColor="text1"/>
+          <w:sz w:val="28"/>
+          <w:szCs w:val="28"/>
+        </w:rPr>
+      </w:pPr>
+      <w:r>
+        <w:rPr>
+          <w:rFonts w:ascii="Times New Roman" w:hAnsi="Times New Roman" w:cs="Times New Roman"/>
+          <w:color w:val="000000" w:themeColor="text1"/>
+          <w:sz w:val="28"/>
+          <w:szCs w:val="28"/>
+        </w:rPr>
+        <w:t>связи представляет собой 3 отношения, и одно из них связывает два других с</w:t>
+      </w:r>
+    </w:p>
+    <w:p>
+      <w:pPr>
+        <w:spacing w:after="0" w:line="360" w:lineRule="auto"/>
+        <w:jc w:val="both"/>
+        <w:rPr>
+          <w:rFonts w:ascii="Times New Roman" w:hAnsi="Times New Roman" w:cs="Times New Roman"/>
+          <w:color w:val="000000" w:themeColor="text1"/>
+          <w:sz w:val="28"/>
+          <w:szCs w:val="28"/>
+        </w:rPr>
+      </w:pPr>
+      <w:r>
+        <w:rPr>
+          <w:rFonts w:ascii="Times New Roman" w:hAnsi="Times New Roman" w:cs="Times New Roman"/>
+          <w:color w:val="000000" w:themeColor="text1"/>
+          <w:sz w:val="28"/>
+          <w:szCs w:val="28"/>
+        </w:rPr>
+        <w:t>помощью внешних ключей.</w:t>
+      </w:r>
+    </w:p>
+    <w:bookmarkEnd w:id="1"/>
+    <w:p>
+      <w:pPr>
+        <w:spacing w:after="0" w:line="360" w:lineRule="auto"/>
+        <w:jc w:val="both"/>
+        <w:rPr>
+          <w:rFonts w:ascii="Times New Roman" w:hAnsi="Times New Roman" w:cs="Times New Roman"/>
+          <w:color w:val="000000" w:themeColor="text1"/>
+          <w:sz w:val="28"/>
+          <w:szCs w:val="28"/>
+        </w:rPr>
+      </w:pPr>
+    </w:p>
+    <w:p>
+      <w:pPr>
+        <w:pStyle w:val="a3"/>
+        <w:numPr>
+          <w:ilvl w:val="0"/>
+          <w:numId w:val="28"/>
+        </w:numPr>
+        <w:spacing w:after="0" w:line="360" w:lineRule="auto"/>
+        <w:jc w:val="both"/>
+        <w:rPr>
+          <w:rFonts w:ascii="Times New Roman" w:hAnsi="Times New Roman" w:cs="Times New Roman"/>
+          <w:color w:val="000000" w:themeColor="text1"/>
+          <w:sz w:val="28"/>
+          <w:szCs w:val="28"/>
+        </w:rPr>
+      </w:pPr>
+      <w:r>
+        <w:rPr>
+          <w:rFonts w:ascii="Times New Roman" w:hAnsi="Times New Roman" w:cs="Times New Roman"/>
+          <w:color w:val="000000" w:themeColor="text1"/>
+          <w:sz w:val="28"/>
+          <w:szCs w:val="28"/>
+        </w:rPr>
+        <w:t>Связь «</w:t>
+      </w:r>
+      <w:r>
+        <w:rPr>
+          <w:rFonts w:ascii="Times New Roman" w:hAnsi="Times New Roman" w:cs="Times New Roman"/>
+          <w:color w:val="000000" w:themeColor="text1"/>
+          <w:sz w:val="28"/>
+          <w:szCs w:val="28"/>
+        </w:rPr>
+        <w:t>Тариф</w:t>
+      </w:r>
+      <w:r>
+        <w:rPr>
+          <w:rFonts w:ascii="Times New Roman" w:hAnsi="Times New Roman" w:cs="Times New Roman"/>
+          <w:color w:val="000000" w:themeColor="text1"/>
+          <w:sz w:val="28"/>
+          <w:szCs w:val="28"/>
+        </w:rPr>
+        <w:t xml:space="preserve"> – </w:t>
+      </w:r>
+      <w:r>
+        <w:rPr>
+          <w:rFonts w:ascii="Times New Roman" w:hAnsi="Times New Roman" w:cs="Times New Roman"/>
+          <w:color w:val="000000" w:themeColor="text1"/>
+          <w:sz w:val="28"/>
+          <w:szCs w:val="28"/>
+        </w:rPr>
+        <w:t>Начисление</w:t>
+      </w:r>
+      <w:r>
+        <w:rPr>
+          <w:rFonts w:ascii="Times New Roman" w:hAnsi="Times New Roman" w:cs="Times New Roman"/>
+          <w:color w:val="000000" w:themeColor="text1"/>
+          <w:sz w:val="28"/>
+          <w:szCs w:val="28"/>
+        </w:rPr>
+        <w:t>» (Рисунок ).</w:t>
+      </w:r>
+    </w:p>
+    <w:p>
+      <w:pPr>
+        <w:spacing w:after="0" w:line="360" w:lineRule="auto"/>
+        <w:ind w:firstLine="708"/>
+        <w:jc w:val="both"/>
+        <w:rPr>
+          <w:rFonts w:ascii="Times New Roman" w:hAnsi="Times New Roman" w:cs="Times New Roman"/>
+          <w:color w:val="000000" w:themeColor="text1"/>
+          <w:sz w:val="28"/>
+          <w:szCs w:val="28"/>
+        </w:rPr>
+      </w:pPr>
+      <w:r>
+        <w:rPr>
+          <w:rFonts w:ascii="Times New Roman" w:hAnsi="Times New Roman" w:cs="Times New Roman"/>
+          <w:color w:val="000000" w:themeColor="text1"/>
+          <w:sz w:val="28"/>
+          <w:szCs w:val="28"/>
+        </w:rPr>
+        <w:t>Так как тип связи «</w:t>
+      </w:r>
+      <w:r>
+        <w:rPr>
+          <w:rFonts w:ascii="Times New Roman" w:hAnsi="Times New Roman" w:cs="Times New Roman"/>
+          <w:color w:val="000000" w:themeColor="text1"/>
+          <w:sz w:val="28"/>
+          <w:szCs w:val="28"/>
+        </w:rPr>
+        <w:t>Тариф</w:t>
+      </w:r>
+      <w:r>
+        <w:rPr>
+          <w:rFonts w:ascii="Times New Roman" w:hAnsi="Times New Roman" w:cs="Times New Roman"/>
+          <w:color w:val="000000" w:themeColor="text1"/>
+          <w:sz w:val="28"/>
+          <w:szCs w:val="28"/>
+        </w:rPr>
+        <w:t xml:space="preserve"> – </w:t>
+      </w:r>
+      <w:r>
+        <w:rPr>
+          <w:rFonts w:ascii="Times New Roman" w:hAnsi="Times New Roman" w:cs="Times New Roman"/>
+          <w:color w:val="000000" w:themeColor="text1"/>
+          <w:sz w:val="28"/>
+          <w:szCs w:val="28"/>
+        </w:rPr>
+        <w:t>Начисление</w:t>
+      </w:r>
+      <w:r>
+        <w:rPr>
+          <w:rFonts w:ascii="Times New Roman" w:hAnsi="Times New Roman" w:cs="Times New Roman"/>
+          <w:color w:val="000000" w:themeColor="text1"/>
+          <w:sz w:val="28"/>
+          <w:szCs w:val="28"/>
+        </w:rPr>
+        <w:t xml:space="preserve">» </w:t>
+      </w:r>
+      <w:r>
+        <w:rPr>
+          <w:rFonts w:ascii="Times New Roman" w:hAnsi="Times New Roman" w:cs="Times New Roman"/>
+          <w:color w:val="000000" w:themeColor="text1"/>
+          <w:sz w:val="28"/>
+          <w:szCs w:val="28"/>
+        </w:rPr>
+        <w:t>1</w:t>
+      </w:r>
+      <w:r>
+        <w:rPr>
+          <w:rFonts w:ascii="Times New Roman" w:hAnsi="Times New Roman" w:cs="Times New Roman"/>
+          <w:color w:val="000000" w:themeColor="text1"/>
+          <w:sz w:val="28"/>
+          <w:szCs w:val="28"/>
+        </w:rPr>
+        <w:t xml:space="preserve">:M и </w:t>
+      </w:r>
+      <w:r>
+        <w:rPr>
+          <w:rFonts w:ascii="Times New Roman" w:hAnsi="Times New Roman" w:cs="Times New Roman"/>
+          <w:color w:val="000000" w:themeColor="text1"/>
+          <w:sz w:val="28"/>
+          <w:szCs w:val="28"/>
+        </w:rPr>
+        <w:t xml:space="preserve">М-связная </w:t>
+      </w:r>
+      <w:r>
+        <w:rPr>
+          <w:rFonts w:ascii="Times New Roman" w:hAnsi="Times New Roman" w:cs="Times New Roman"/>
+          <w:color w:val="000000" w:themeColor="text1"/>
+          <w:sz w:val="28"/>
+          <w:szCs w:val="28"/>
+        </w:rPr>
+        <w:t>сущност</w:t>
+      </w:r>
+      <w:r>
+        <w:rPr>
+          <w:rFonts w:ascii="Times New Roman" w:hAnsi="Times New Roman" w:cs="Times New Roman"/>
+          <w:color w:val="000000" w:themeColor="text1"/>
+          <w:sz w:val="28"/>
+          <w:szCs w:val="28"/>
+        </w:rPr>
+        <w:t>ь</w:t>
+      </w:r>
+      <w:r>
+        <w:rPr>
+          <w:rFonts w:ascii="Times New Roman" w:hAnsi="Times New Roman" w:cs="Times New Roman"/>
+          <w:color w:val="000000" w:themeColor="text1"/>
+          <w:sz w:val="28"/>
+          <w:szCs w:val="28"/>
+        </w:rPr>
+        <w:t xml:space="preserve"> </w:t>
+      </w:r>
+      <w:r>
+        <w:rPr>
+          <w:rFonts w:ascii="Times New Roman" w:hAnsi="Times New Roman" w:cs="Times New Roman"/>
+          <w:color w:val="000000" w:themeColor="text1"/>
+          <w:sz w:val="28"/>
+          <w:szCs w:val="28"/>
+        </w:rPr>
+        <w:t xml:space="preserve">имеет </w:t>
+      </w:r>
+      <w:r>
+        <w:rPr>
+          <w:rFonts w:ascii="Times New Roman" w:hAnsi="Times New Roman" w:cs="Times New Roman"/>
+          <w:color w:val="000000" w:themeColor="text1"/>
+          <w:sz w:val="28"/>
+          <w:szCs w:val="28"/>
+        </w:rPr>
+        <w:t>обязательный класс принадлежности, то логическая модель данной</w:t>
+      </w:r>
+      <w:r>
+        <w:rPr>
+          <w:rFonts w:ascii="Times New Roman" w:hAnsi="Times New Roman" w:cs="Times New Roman"/>
+          <w:color w:val="000000" w:themeColor="text1"/>
+          <w:sz w:val="28"/>
+          <w:szCs w:val="28"/>
+        </w:rPr>
+        <w:t xml:space="preserve"> </w:t>
+      </w:r>
+      <w:r>
+        <w:rPr>
+          <w:rFonts w:ascii="Times New Roman" w:hAnsi="Times New Roman" w:cs="Times New Roman"/>
+          <w:color w:val="000000" w:themeColor="text1"/>
+          <w:sz w:val="28"/>
+          <w:szCs w:val="28"/>
+        </w:rPr>
+        <w:t xml:space="preserve">связи представляет собой </w:t>
+      </w:r>
+      <w:r>
+        <w:rPr>
+          <w:rFonts w:ascii="Times New Roman" w:hAnsi="Times New Roman" w:cs="Times New Roman"/>
+          <w:color w:val="000000" w:themeColor="text1"/>
+          <w:sz w:val="28"/>
+          <w:szCs w:val="28"/>
+        </w:rPr>
+        <w:t>2</w:t>
+      </w:r>
+      <w:r>
+        <w:rPr>
+          <w:rFonts w:ascii="Times New Roman" w:hAnsi="Times New Roman" w:cs="Times New Roman"/>
+          <w:color w:val="000000" w:themeColor="text1"/>
+          <w:sz w:val="28"/>
+          <w:szCs w:val="28"/>
+        </w:rPr>
+        <w:t xml:space="preserve"> отношения,</w:t>
+      </w:r>
+      <w:r>
+        <w:rPr>
+          <w:rFonts w:ascii="Times New Roman" w:hAnsi="Times New Roman" w:cs="Times New Roman"/>
+          <w:color w:val="000000" w:themeColor="text1"/>
+          <w:sz w:val="28"/>
+          <w:szCs w:val="28"/>
+        </w:rPr>
+        <w:t xml:space="preserve"> и</w:t>
+      </w:r>
+      <w:r>
+        <w:rPr>
+          <w:rFonts w:ascii="Times New Roman" w:hAnsi="Times New Roman" w:cs="Times New Roman"/>
+          <w:color w:val="000000" w:themeColor="text1"/>
+          <w:sz w:val="28"/>
+          <w:szCs w:val="28"/>
+        </w:rPr>
+        <w:t xml:space="preserve"> </w:t>
+      </w:r>
+      <w:r>
+        <w:rPr>
+          <w:rFonts w:ascii="Times New Roman" w:hAnsi="Times New Roman" w:cs="Times New Roman"/>
+          <w:color w:val="000000" w:themeColor="text1"/>
+          <w:sz w:val="28"/>
+          <w:szCs w:val="28"/>
+        </w:rPr>
+        <w:t>к отношению М-связной сущности добавляется в качестве атрибута ключ 1-связной сущности.</w:t>
+      </w:r>
+    </w:p>
+    <w:p>
+      <w:pPr>
+        <w:spacing w:after="0" w:line="360" w:lineRule="auto"/>
+        <w:ind w:firstLine="708"/>
+        <w:jc w:val="both"/>
+        <w:rPr>
+          <w:rFonts w:ascii="Times New Roman" w:hAnsi="Times New Roman" w:cs="Times New Roman"/>
+          <w:color w:val="000000" w:themeColor="text1"/>
+          <w:sz w:val="28"/>
+          <w:szCs w:val="28"/>
+        </w:rPr>
+      </w:pPr>
+    </w:p>
+    <w:p>
+      <w:pPr>
+        <w:pStyle w:val="a3"/>
+        <w:numPr>
+          <w:ilvl w:val="0"/>
+          <w:numId w:val="28"/>
+        </w:numPr>
+        <w:spacing w:after="0" w:line="360" w:lineRule="auto"/>
+        <w:jc w:val="both"/>
+        <w:rPr>
+          <w:rFonts w:ascii="Times New Roman" w:hAnsi="Times New Roman" w:cs="Times New Roman"/>
+          <w:color w:val="000000" w:themeColor="text1"/>
+          <w:sz w:val="28"/>
+          <w:szCs w:val="28"/>
+        </w:rPr>
+      </w:pPr>
+      <w:r>
+        <w:rPr>
+          <w:rFonts w:ascii="Times New Roman" w:hAnsi="Times New Roman" w:cs="Times New Roman"/>
+          <w:color w:val="000000" w:themeColor="text1"/>
+          <w:sz w:val="28"/>
+          <w:szCs w:val="28"/>
+        </w:rPr>
+        <w:t xml:space="preserve">Связь «Потребитель – </w:t>
+      </w:r>
+      <w:r>
+        <w:rPr>
+          <w:rFonts w:ascii="Times New Roman" w:hAnsi="Times New Roman" w:cs="Times New Roman"/>
+          <w:color w:val="000000" w:themeColor="text1"/>
+          <w:sz w:val="28"/>
+          <w:szCs w:val="28"/>
+        </w:rPr>
+        <w:t>Начисление</w:t>
+      </w:r>
+      <w:r>
+        <w:rPr>
+          <w:rFonts w:ascii="Times New Roman" w:hAnsi="Times New Roman" w:cs="Times New Roman"/>
+          <w:color w:val="000000" w:themeColor="text1"/>
+          <w:sz w:val="28"/>
+          <w:szCs w:val="28"/>
+        </w:rPr>
+        <w:t>» (Рисунок ).</w:t>
+      </w:r>
+    </w:p>
+    <w:p>
+      <w:pPr>
+        <w:spacing w:after="0" w:line="360" w:lineRule="auto"/>
+        <w:ind w:firstLine="708"/>
+        <w:jc w:val="both"/>
+        <w:rPr>
+          <w:rFonts w:ascii="Times New Roman" w:hAnsi="Times New Roman" w:cs="Times New Roman"/>
+          <w:color w:val="000000" w:themeColor="text1"/>
+          <w:sz w:val="28"/>
+          <w:szCs w:val="28"/>
+        </w:rPr>
+      </w:pPr>
+      <w:r>
+        <w:rPr>
+          <w:rFonts w:ascii="Times New Roman" w:hAnsi="Times New Roman" w:cs="Times New Roman"/>
+          <w:color w:val="000000" w:themeColor="text1"/>
+          <w:sz w:val="28"/>
+          <w:szCs w:val="28"/>
+        </w:rPr>
+        <w:t>Так как тип связи «</w:t>
+      </w:r>
+      <w:r>
+        <w:rPr>
+          <w:rFonts w:ascii="Times New Roman" w:hAnsi="Times New Roman" w:cs="Times New Roman"/>
+          <w:color w:val="000000" w:themeColor="text1"/>
+          <w:sz w:val="28"/>
+          <w:szCs w:val="28"/>
+        </w:rPr>
+        <w:t>Потребитель</w:t>
+      </w:r>
+      <w:r>
+        <w:rPr>
+          <w:rFonts w:ascii="Times New Roman" w:hAnsi="Times New Roman" w:cs="Times New Roman"/>
+          <w:color w:val="000000" w:themeColor="text1"/>
+          <w:sz w:val="28"/>
+          <w:szCs w:val="28"/>
+        </w:rPr>
+        <w:t xml:space="preserve"> – Начисление» 1:M и М-связная сущность имеет обязательный класс принадлежности, то логическая модель данной связи представляет собой 2 отношения, и к отношению М-связной сущности добавляется в качестве атрибута ключ 1-связной сущности.</w:t>
+      </w:r>
+    </w:p>
+    <w:p>
+      <w:pPr>
+        <w:spacing w:after="0" w:line="360" w:lineRule="auto"/>
+        <w:jc w:val="both"/>
+        <w:rPr>
+          <w:rFonts w:ascii="Times New Roman" w:hAnsi="Times New Roman" w:cs="Times New Roman"/>
+          <w:color w:val="000000" w:themeColor="text1"/>
+          <w:sz w:val="28"/>
+          <w:szCs w:val="28"/>
+        </w:rPr>
+      </w:pPr>
+    </w:p>
+    <w:p>
+      <w:pPr>
+        <w:pStyle w:val="a3"/>
+        <w:numPr>
+          <w:ilvl w:val="0"/>
+          <w:numId w:val="28"/>
+        </w:numPr>
+        <w:spacing w:after="0" w:line="360" w:lineRule="auto"/>
+        <w:jc w:val="both"/>
+        <w:rPr>
+          <w:rFonts w:ascii="Times New Roman" w:hAnsi="Times New Roman" w:cs="Times New Roman"/>
+          <w:color w:val="000000" w:themeColor="text1"/>
+          <w:sz w:val="28"/>
+          <w:szCs w:val="28"/>
+        </w:rPr>
+      </w:pPr>
+      <w:r>
+        <w:rPr>
+          <w:rFonts w:ascii="Times New Roman" w:hAnsi="Times New Roman" w:cs="Times New Roman"/>
+          <w:color w:val="000000" w:themeColor="text1"/>
+          <w:sz w:val="28"/>
+          <w:szCs w:val="28"/>
+        </w:rPr>
+        <w:t>Связ</w:t>
+      </w:r>
+      <w:r>
+        <w:rPr>
+          <w:rFonts w:ascii="Times New Roman" w:hAnsi="Times New Roman" w:cs="Times New Roman"/>
+          <w:color w:val="000000" w:themeColor="text1"/>
+          <w:sz w:val="28"/>
+          <w:szCs w:val="28"/>
+        </w:rPr>
+        <w:t>и</w:t>
+      </w:r>
+      <w:r>
+        <w:rPr>
+          <w:rFonts w:ascii="Times New Roman" w:hAnsi="Times New Roman" w:cs="Times New Roman"/>
+          <w:color w:val="000000" w:themeColor="text1"/>
+          <w:sz w:val="28"/>
+          <w:szCs w:val="28"/>
+        </w:rPr>
+        <w:t xml:space="preserve"> «Потребитель –</w:t>
+      </w:r>
+      <w:r>
+        <w:rPr>
+          <w:rFonts w:ascii="Times New Roman" w:hAnsi="Times New Roman" w:cs="Times New Roman"/>
+          <w:color w:val="000000" w:themeColor="text1"/>
+          <w:sz w:val="28"/>
+          <w:szCs w:val="28"/>
+        </w:rPr>
+        <w:t xml:space="preserve"> Физ. лицо</w:t>
+      </w:r>
+      <w:r>
+        <w:rPr>
+          <w:rFonts w:ascii="Times New Roman" w:hAnsi="Times New Roman" w:cs="Times New Roman"/>
+          <w:color w:val="000000" w:themeColor="text1"/>
+          <w:sz w:val="28"/>
+          <w:szCs w:val="28"/>
+        </w:rPr>
+        <w:t xml:space="preserve">» </w:t>
+      </w:r>
+      <w:r>
+        <w:rPr>
+          <w:rFonts w:ascii="Times New Roman" w:hAnsi="Times New Roman" w:cs="Times New Roman"/>
+          <w:color w:val="000000" w:themeColor="text1"/>
+          <w:sz w:val="28"/>
+          <w:szCs w:val="28"/>
+        </w:rPr>
+        <w:t>и</w:t>
+      </w:r>
+      <w:r>
+        <w:rPr>
+          <w:rFonts w:ascii="Times New Roman" w:hAnsi="Times New Roman" w:cs="Times New Roman"/>
+          <w:color w:val="000000" w:themeColor="text1"/>
+          <w:sz w:val="28"/>
+          <w:szCs w:val="28"/>
+        </w:rPr>
+        <w:t xml:space="preserve"> «Потребитель – Юр. лицо»</w:t>
+      </w:r>
+      <w:r>
+        <w:rPr>
+          <w:rFonts w:ascii="Times New Roman" w:hAnsi="Times New Roman" w:cs="Times New Roman"/>
+          <w:color w:val="000000" w:themeColor="text1"/>
+          <w:sz w:val="28"/>
+          <w:szCs w:val="28"/>
+        </w:rPr>
+        <w:t xml:space="preserve"> </w:t>
+      </w:r>
+      <w:r>
+        <w:rPr>
+          <w:rFonts w:ascii="Times New Roman" w:hAnsi="Times New Roman" w:cs="Times New Roman"/>
+          <w:color w:val="000000" w:themeColor="text1"/>
+          <w:sz w:val="28"/>
+          <w:szCs w:val="28"/>
+        </w:rPr>
+        <w:t>(</w:t>
+      </w:r>
+      <w:r>
+        <w:rPr>
+          <w:rFonts w:ascii="Times New Roman" w:hAnsi="Times New Roman" w:cs="Times New Roman"/>
+          <w:color w:val="000000" w:themeColor="text1"/>
+          <w:sz w:val="28"/>
+          <w:szCs w:val="28"/>
+        </w:rPr>
+        <w:t>Рисунок ).</w:t>
+      </w:r>
+    </w:p>
+    <w:p>
+      <w:pPr>
+        <w:spacing w:after="0" w:line="360" w:lineRule="auto"/>
+        <w:ind w:firstLine="708"/>
+        <w:jc w:val="both"/>
+        <w:rPr>
+          <w:rFonts w:ascii="Times New Roman" w:hAnsi="Times New Roman" w:cs="Times New Roman"/>
+          <w:color w:val="000000" w:themeColor="text1"/>
+          <w:sz w:val="28"/>
+          <w:szCs w:val="28"/>
+        </w:rPr>
+      </w:pPr>
+      <w:r>
+        <w:rPr>
+          <w:rFonts w:ascii="Times New Roman" w:hAnsi="Times New Roman" w:cs="Times New Roman"/>
+          <w:color w:val="000000" w:themeColor="text1"/>
+          <w:sz w:val="28"/>
+          <w:szCs w:val="28"/>
+        </w:rPr>
+        <w:t>Так как тип связей «Потребитель – Физ. лицо» и «Потребитель – Юр.</w:t>
+      </w:r>
+    </w:p>
+    <w:p>
+      <w:pPr>
+        <w:spacing w:after="0" w:line="360" w:lineRule="auto"/>
+        <w:jc w:val="both"/>
+        <w:rPr>
+          <w:rFonts w:ascii="Times New Roman" w:hAnsi="Times New Roman" w:cs="Times New Roman"/>
+          <w:color w:val="000000" w:themeColor="text1"/>
+          <w:sz w:val="28"/>
+          <w:szCs w:val="28"/>
+        </w:rPr>
+      </w:pPr>
+      <w:r>
+        <w:rPr>
+          <w:rFonts w:ascii="Times New Roman" w:hAnsi="Times New Roman" w:cs="Times New Roman"/>
+          <w:color w:val="000000" w:themeColor="text1"/>
+          <w:sz w:val="28"/>
+          <w:szCs w:val="28"/>
+        </w:rPr>
+        <w:t xml:space="preserve">лицо» 1:1, и класс </w:t>
+      </w:r>
+      <w:r>
+        <w:rPr>
+          <w:rFonts w:ascii="Times New Roman" w:hAnsi="Times New Roman" w:cs="Times New Roman"/>
+          <w:color w:val="000000" w:themeColor="text1"/>
+          <w:sz w:val="28"/>
+          <w:szCs w:val="28"/>
+        </w:rPr>
+        <w:t xml:space="preserve">принадлежности </w:t>
+      </w:r>
+      <w:r>
+        <w:rPr>
+          <w:rFonts w:ascii="Times New Roman" w:hAnsi="Times New Roman" w:cs="Times New Roman"/>
+          <w:color w:val="000000" w:themeColor="text1"/>
+          <w:sz w:val="28"/>
+          <w:szCs w:val="28"/>
+        </w:rPr>
+        <w:t>сущности Потребитель необязательный, а Физ. лицо и Юр.</w:t>
+      </w:r>
+      <w:r>
+        <w:rPr>
+          <w:rFonts w:ascii="Times New Roman" w:hAnsi="Times New Roman" w:cs="Times New Roman"/>
+          <w:color w:val="000000" w:themeColor="text1"/>
+          <w:sz w:val="28"/>
+          <w:szCs w:val="28"/>
+        </w:rPr>
+        <w:t xml:space="preserve"> </w:t>
+      </w:r>
+      <w:r>
+        <w:rPr>
+          <w:rFonts w:ascii="Times New Roman" w:hAnsi="Times New Roman" w:cs="Times New Roman"/>
+          <w:color w:val="000000" w:themeColor="text1"/>
+          <w:sz w:val="28"/>
+          <w:szCs w:val="28"/>
+        </w:rPr>
+        <w:t>лицо – обязательный, то логическая модель данных связей представляет собой</w:t>
+      </w:r>
+      <w:r>
+        <w:rPr>
+          <w:rFonts w:ascii="Times New Roman" w:hAnsi="Times New Roman" w:cs="Times New Roman"/>
+          <w:color w:val="000000" w:themeColor="text1"/>
+          <w:sz w:val="28"/>
+          <w:szCs w:val="28"/>
+        </w:rPr>
+        <w:t xml:space="preserve"> </w:t>
+      </w:r>
+      <w:r>
+        <w:rPr>
+          <w:rFonts w:ascii="Times New Roman" w:hAnsi="Times New Roman" w:cs="Times New Roman"/>
+          <w:color w:val="000000" w:themeColor="text1"/>
+          <w:sz w:val="28"/>
+          <w:szCs w:val="28"/>
+        </w:rPr>
+        <w:t xml:space="preserve">3 отношения, среди которых Физ. лицо и Юр. </w:t>
+      </w:r>
+      <w:r>
+        <w:rPr>
+          <w:rFonts w:ascii="Times New Roman" w:hAnsi="Times New Roman" w:cs="Times New Roman"/>
+          <w:color w:val="000000" w:themeColor="text1"/>
+          <w:sz w:val="28"/>
+          <w:szCs w:val="28"/>
+        </w:rPr>
+        <w:t>Л</w:t>
+      </w:r>
+      <w:r>
+        <w:rPr>
+          <w:rFonts w:ascii="Times New Roman" w:hAnsi="Times New Roman" w:cs="Times New Roman"/>
+          <w:color w:val="000000" w:themeColor="text1"/>
+          <w:sz w:val="28"/>
+          <w:szCs w:val="28"/>
+        </w:rPr>
+        <w:t>ицо</w:t>
+      </w:r>
+      <w:r>
+        <w:rPr>
+          <w:rFonts w:ascii="Times New Roman" w:hAnsi="Times New Roman" w:cs="Times New Roman"/>
+          <w:color w:val="000000" w:themeColor="text1"/>
+          <w:sz w:val="28"/>
+          <w:szCs w:val="28"/>
+        </w:rPr>
+        <w:t xml:space="preserve"> </w:t>
+      </w:r>
+      <w:r>
+        <w:rPr>
+          <w:rFonts w:ascii="Times New Roman" w:hAnsi="Times New Roman" w:cs="Times New Roman"/>
+          <w:color w:val="000000" w:themeColor="text1"/>
+          <w:sz w:val="28"/>
+          <w:szCs w:val="28"/>
+        </w:rPr>
+        <w:t>являются подтипами для</w:t>
+      </w:r>
+      <w:r>
+        <w:rPr>
+          <w:rFonts w:ascii="Times New Roman" w:hAnsi="Times New Roman" w:cs="Times New Roman"/>
+          <w:color w:val="000000" w:themeColor="text1"/>
+          <w:sz w:val="28"/>
+          <w:szCs w:val="28"/>
+        </w:rPr>
+        <w:t xml:space="preserve"> </w:t>
+      </w:r>
+      <w:r>
+        <w:rPr>
+          <w:rFonts w:ascii="Times New Roman" w:hAnsi="Times New Roman" w:cs="Times New Roman"/>
+          <w:color w:val="000000" w:themeColor="text1"/>
+          <w:sz w:val="28"/>
+          <w:szCs w:val="28"/>
+        </w:rPr>
+        <w:t>отношения Потребитель.</w:t>
+      </w:r>
+    </w:p>
+    <w:p>
+      <w:pPr>
+        <w:spacing w:after="0" w:line="360" w:lineRule="auto"/>
+        <w:jc w:val="both"/>
+        <w:rPr>
+          <w:rFonts w:ascii="Times New Roman" w:hAnsi="Times New Roman" w:cs="Times New Roman"/>
+          <w:color w:val="000000" w:themeColor="text1"/>
+          <w:sz w:val="28"/>
+          <w:szCs w:val="28"/>
+        </w:rPr>
+      </w:pPr>
+    </w:p>
+    <w:p>
+      <w:pPr>
+        <w:pStyle w:val="a3"/>
+        <w:numPr>
+          <w:ilvl w:val="0"/>
+          <w:numId w:val="28"/>
+        </w:numPr>
+        <w:spacing w:after="0" w:line="360" w:lineRule="auto"/>
+        <w:jc w:val="both"/>
+        <w:rPr>
+          <w:rFonts w:ascii="Times New Roman" w:hAnsi="Times New Roman" w:cs="Times New Roman"/>
+          <w:color w:val="000000" w:themeColor="text1"/>
+          <w:sz w:val="28"/>
+          <w:szCs w:val="28"/>
+        </w:rPr>
+      </w:pPr>
+      <w:r>
+        <w:rPr>
+          <w:rFonts w:ascii="Times New Roman" w:hAnsi="Times New Roman" w:cs="Times New Roman"/>
+          <w:color w:val="000000" w:themeColor="text1"/>
+          <w:sz w:val="28"/>
+          <w:szCs w:val="28"/>
+        </w:rPr>
+        <w:t>Связь «</w:t>
+      </w:r>
+      <w:r>
+        <w:rPr>
+          <w:rFonts w:ascii="Times New Roman" w:hAnsi="Times New Roman" w:cs="Times New Roman"/>
+          <w:color w:val="000000" w:themeColor="text1"/>
+          <w:sz w:val="28"/>
+          <w:szCs w:val="28"/>
+        </w:rPr>
+        <w:t>Начисление</w:t>
+      </w:r>
+      <w:r>
+        <w:rPr>
+          <w:rFonts w:ascii="Times New Roman" w:hAnsi="Times New Roman" w:cs="Times New Roman"/>
+          <w:color w:val="000000" w:themeColor="text1"/>
+          <w:sz w:val="28"/>
+          <w:szCs w:val="28"/>
+        </w:rPr>
+        <w:t xml:space="preserve"> –</w:t>
+      </w:r>
+      <w:r>
+        <w:rPr>
+          <w:rFonts w:ascii="Times New Roman" w:hAnsi="Times New Roman" w:cs="Times New Roman"/>
+          <w:color w:val="000000" w:themeColor="text1"/>
+          <w:sz w:val="28"/>
+          <w:szCs w:val="28"/>
+        </w:rPr>
+        <w:t xml:space="preserve"> Оплата</w:t>
+      </w:r>
+      <w:r>
+        <w:rPr>
+          <w:rFonts w:ascii="Times New Roman" w:hAnsi="Times New Roman" w:cs="Times New Roman"/>
+          <w:color w:val="000000" w:themeColor="text1"/>
+          <w:sz w:val="28"/>
+          <w:szCs w:val="28"/>
+        </w:rPr>
+        <w:t>» (Рисунок ).</w:t>
+      </w:r>
+    </w:p>
+    <w:p>
+      <w:pPr>
+        <w:spacing w:after="0" w:line="360" w:lineRule="auto"/>
+        <w:ind w:firstLine="708"/>
+        <w:jc w:val="both"/>
+        <w:rPr>
+          <w:rFonts w:ascii="Times New Roman" w:hAnsi="Times New Roman" w:cs="Times New Roman"/>
+          <w:color w:val="000000" w:themeColor="text1"/>
+          <w:sz w:val="28"/>
+          <w:szCs w:val="28"/>
+        </w:rPr>
+      </w:pPr>
+      <w:r>
+        <w:rPr>
+          <w:rFonts w:ascii="Times New Roman" w:hAnsi="Times New Roman" w:cs="Times New Roman"/>
+          <w:color w:val="000000" w:themeColor="text1"/>
+          <w:sz w:val="28"/>
+          <w:szCs w:val="28"/>
+        </w:rPr>
+        <w:t>Так как тип связей «</w:t>
+      </w:r>
+      <w:r>
+        <w:rPr>
+          <w:rFonts w:ascii="Times New Roman" w:hAnsi="Times New Roman" w:cs="Times New Roman"/>
+          <w:color w:val="000000" w:themeColor="text1"/>
+          <w:sz w:val="28"/>
+          <w:szCs w:val="28"/>
+        </w:rPr>
+        <w:t>Начисление</w:t>
+      </w:r>
+      <w:r>
+        <w:rPr>
+          <w:rFonts w:ascii="Times New Roman" w:hAnsi="Times New Roman" w:cs="Times New Roman"/>
+          <w:color w:val="000000" w:themeColor="text1"/>
+          <w:sz w:val="28"/>
+          <w:szCs w:val="28"/>
+        </w:rPr>
+        <w:t xml:space="preserve"> – </w:t>
+      </w:r>
+      <w:r>
+        <w:rPr>
+          <w:rFonts w:ascii="Times New Roman" w:hAnsi="Times New Roman" w:cs="Times New Roman"/>
+          <w:color w:val="000000" w:themeColor="text1"/>
+          <w:sz w:val="28"/>
+          <w:szCs w:val="28"/>
+        </w:rPr>
+        <w:t>Оплата</w:t>
+      </w:r>
+      <w:r>
+        <w:rPr>
+          <w:rFonts w:ascii="Times New Roman" w:hAnsi="Times New Roman" w:cs="Times New Roman"/>
+          <w:color w:val="000000" w:themeColor="text1"/>
+          <w:sz w:val="28"/>
+          <w:szCs w:val="28"/>
+        </w:rPr>
+        <w:t>»</w:t>
+      </w:r>
+      <w:r>
+        <w:rPr>
+          <w:rFonts w:ascii="Times New Roman" w:hAnsi="Times New Roman" w:cs="Times New Roman"/>
+          <w:color w:val="000000" w:themeColor="text1"/>
+          <w:sz w:val="28"/>
+          <w:szCs w:val="28"/>
+        </w:rPr>
+        <w:t xml:space="preserve"> </w:t>
+      </w:r>
+      <w:r>
+        <w:rPr>
+          <w:rFonts w:ascii="Times New Roman" w:hAnsi="Times New Roman" w:cs="Times New Roman"/>
+          <w:color w:val="000000" w:themeColor="text1"/>
+          <w:sz w:val="28"/>
+          <w:szCs w:val="28"/>
+        </w:rPr>
+        <w:t xml:space="preserve">1:1, и класс </w:t>
+      </w:r>
+      <w:r>
+        <w:rPr>
+          <w:rFonts w:ascii="Times New Roman" w:hAnsi="Times New Roman" w:cs="Times New Roman"/>
+          <w:color w:val="000000" w:themeColor="text1"/>
+          <w:sz w:val="28"/>
+          <w:szCs w:val="28"/>
+        </w:rPr>
+        <w:t xml:space="preserve">принадлежности </w:t>
+      </w:r>
+      <w:r>
+        <w:rPr>
+          <w:rFonts w:ascii="Times New Roman" w:hAnsi="Times New Roman" w:cs="Times New Roman"/>
+          <w:color w:val="000000" w:themeColor="text1"/>
+          <w:sz w:val="28"/>
+          <w:szCs w:val="28"/>
+        </w:rPr>
+        <w:t xml:space="preserve">сущности </w:t>
+      </w:r>
+      <w:r>
+        <w:rPr>
+          <w:rFonts w:ascii="Times New Roman" w:hAnsi="Times New Roman" w:cs="Times New Roman"/>
+          <w:color w:val="000000" w:themeColor="text1"/>
+          <w:sz w:val="28"/>
+          <w:szCs w:val="28"/>
+        </w:rPr>
+        <w:t>Начисление</w:t>
+      </w:r>
+      <w:r>
+        <w:rPr>
+          <w:rFonts w:ascii="Times New Roman" w:hAnsi="Times New Roman" w:cs="Times New Roman"/>
+          <w:color w:val="000000" w:themeColor="text1"/>
+          <w:sz w:val="28"/>
+          <w:szCs w:val="28"/>
+        </w:rPr>
+        <w:t xml:space="preserve"> необязательный, а </w:t>
+      </w:r>
+      <w:r>
+        <w:rPr>
+          <w:rFonts w:ascii="Times New Roman" w:hAnsi="Times New Roman" w:cs="Times New Roman"/>
+          <w:color w:val="000000" w:themeColor="text1"/>
+          <w:sz w:val="28"/>
+          <w:szCs w:val="28"/>
+        </w:rPr>
+        <w:t>Оплата</w:t>
+      </w:r>
+      <w:r>
+        <w:rPr>
+          <w:rFonts w:ascii="Times New Roman" w:hAnsi="Times New Roman" w:cs="Times New Roman"/>
+          <w:color w:val="000000" w:themeColor="text1"/>
+          <w:sz w:val="28"/>
+          <w:szCs w:val="28"/>
+        </w:rPr>
+        <w:t xml:space="preserve"> – обязательный, то логическая модель данных связей представляет собой</w:t>
+      </w:r>
+      <w:r>
+        <w:rPr>
+          <w:rFonts w:ascii="Times New Roman" w:hAnsi="Times New Roman" w:cs="Times New Roman"/>
+          <w:color w:val="000000" w:themeColor="text1"/>
+          <w:sz w:val="28"/>
+          <w:szCs w:val="28"/>
+        </w:rPr>
+        <w:t xml:space="preserve"> </w:t>
+      </w:r>
+      <w:r>
+        <w:rPr>
+          <w:rFonts w:ascii="Times New Roman" w:hAnsi="Times New Roman" w:cs="Times New Roman"/>
+          <w:color w:val="000000" w:themeColor="text1"/>
+          <w:sz w:val="28"/>
+          <w:szCs w:val="28"/>
+        </w:rPr>
+        <w:t>2</w:t>
+      </w:r>
+      <w:r>
+        <w:rPr>
+          <w:rFonts w:ascii="Times New Roman" w:hAnsi="Times New Roman" w:cs="Times New Roman"/>
+          <w:color w:val="000000" w:themeColor="text1"/>
+          <w:sz w:val="28"/>
+          <w:szCs w:val="28"/>
+        </w:rPr>
+        <w:t xml:space="preserve"> отношения</w:t>
+      </w:r>
+      <w:r>
+        <w:rPr>
+          <w:rFonts w:ascii="Times New Roman" w:hAnsi="Times New Roman" w:cs="Times New Roman"/>
+          <w:color w:val="000000" w:themeColor="text1"/>
+          <w:sz w:val="28"/>
+          <w:szCs w:val="28"/>
+        </w:rPr>
+        <w:t xml:space="preserve">, где к </w:t>
+      </w:r>
+      <w:r>
+        <w:rPr>
+          <w:rFonts w:ascii="Times New Roman" w:hAnsi="Times New Roman" w:cs="Times New Roman"/>
+          <w:color w:val="000000" w:themeColor="text1"/>
+          <w:sz w:val="28"/>
+          <w:szCs w:val="28"/>
+        </w:rPr>
+        <w:lastRenderedPageBreak/>
+        <w:t>отношению, сущность которого имеет обязательный класс принадлежности, добавляется в качестве атрибута ключ сущности с необязательным классом принадлежности.</w:t>
+      </w:r>
+    </w:p>
+    <w:p>
+      <w:pPr>
+        <w:spacing w:after="0" w:line="360" w:lineRule="auto"/>
+        <w:jc w:val="both"/>
+        <w:rPr>
+          <w:rFonts w:ascii="Times New Roman" w:hAnsi="Times New Roman" w:cs="Times New Roman"/>
+          <w:color w:val="000000" w:themeColor="text1"/>
+          <w:sz w:val="28"/>
+          <w:szCs w:val="28"/>
+        </w:rPr>
+      </w:pPr>
     </w:p>
     <w:p>
       <w:pPr>
@@ -1989,54 +4241,6 @@
           <w:tab w:val="left" w:pos="1780"/>
         </w:tabs>
         <w:spacing w:after="0" w:line="360" w:lineRule="auto"/>
-        <w:jc w:val="center"/>
-        <w:rPr>
-          <w:rFonts w:ascii="Times New Roman" w:hAnsi="Times New Roman" w:cs="Times New Roman"/>
-          <w:color w:val="000000" w:themeColor="text1"/>
-          <w:sz w:val="28"/>
-          <w:szCs w:val="28"/>
-        </w:rPr>
-      </w:pPr>
-      <w:r>
-        <w:rPr>
-          <w:rFonts w:ascii="Times New Roman" w:hAnsi="Times New Roman" w:cs="Times New Roman"/>
-          <w:color w:val="000000" w:themeColor="text1"/>
-          <w:sz w:val="28"/>
-          <w:szCs w:val="28"/>
-        </w:rPr>
-        <w:t>Рисунок 2.2 – ER-диаграмма уровня свойств сущностей</w:t>
-      </w:r>
-    </w:p>
-    <w:p>
-      <w:pPr>
-        <w:tabs>
-          <w:tab w:val="left" w:pos="1780"/>
-        </w:tabs>
-        <w:spacing w:after="0" w:line="360" w:lineRule="auto"/>
-        <w:jc w:val="center"/>
-        <w:rPr>
-          <w:rFonts w:ascii="Times New Roman" w:hAnsi="Times New Roman" w:cs="Times New Roman"/>
-          <w:color w:val="000000" w:themeColor="text1"/>
-          <w:sz w:val="28"/>
-          <w:szCs w:val="28"/>
-        </w:rPr>
-      </w:pPr>
-      <w:r>
-        <w:rPr>
-          <w:rFonts w:ascii="Times New Roman" w:hAnsi="Times New Roman" w:cs="Times New Roman"/>
-          <w:color w:val="000000" w:themeColor="text1"/>
-          <w:sz w:val="28"/>
-          <w:szCs w:val="28"/>
-        </w:rPr>
-        <w:t>и связей предметной области</w:t>
-      </w:r>
-    </w:p>
-    <w:p>
-      <w:pPr>
-        <w:tabs>
-          <w:tab w:val="left" w:pos="1780"/>
-        </w:tabs>
-        <w:spacing w:after="0" w:line="360" w:lineRule="auto"/>
         <w:jc w:val="both"/>
         <w:rPr>
           <w:rFonts w:ascii="Times New Roman" w:hAnsi="Times New Roman" w:cs="Times New Roman"/>
@@ -2048,21 +4252,6 @@
     </w:p>
     <w:p>
       <w:pPr>
-        <w:tabs>
-          <w:tab w:val="left" w:pos="1780"/>
-        </w:tabs>
-        <w:spacing w:after="0" w:line="360" w:lineRule="auto"/>
-        <w:jc w:val="both"/>
-        <w:rPr>
-          <w:rFonts w:ascii="Times New Roman" w:hAnsi="Times New Roman" w:cs="Times New Roman"/>
-          <w:color w:val="000000" w:themeColor="text1"/>
-          <w:sz w:val="28"/>
-          <w:szCs w:val="28"/>
-        </w:rPr>
-      </w:pPr>
-    </w:p>
-    <w:p>
-      <w:pPr>
         <w:spacing w:after="0" w:line="360" w:lineRule="auto"/>
         <w:ind w:firstLine="708"/>
         <w:rPr>
@@ -2152,12 +4341,12 @@
       </w:r>
     </w:p>
     <w:sectPr>
-      <w:headerReference w:type="even" r:id="rId9"/>
-      <w:headerReference w:type="default" r:id="rId10"/>
-      <w:footerReference w:type="even" r:id="rId11"/>
-      <w:footerReference w:type="default" r:id="rId12"/>
-      <w:headerReference w:type="first" r:id="rId13"/>
-      <w:footerReference w:type="first" r:id="rId14"/>
+      <w:headerReference w:type="even" r:id="rId15"/>
+      <w:headerReference w:type="default" r:id="rId16"/>
+      <w:footerReference w:type="even" r:id="rId17"/>
+      <w:footerReference w:type="default" r:id="rId18"/>
+      <w:headerReference w:type="first" r:id="rId19"/>
+      <w:footerReference w:type="first" r:id="rId20"/>
       <w:pgSz w:w="11906" w:h="16838"/>
       <w:pgMar w:top="1134" w:right="850" w:bottom="1134" w:left="1701" w:header="708" w:footer="708" w:gutter="0"/>
       <w:pgNumType w:start="0"/>
@@ -2353,6 +4542,95 @@
 <file path=word/numbering.xml><?xml version="1.0" encoding="utf-8"?>
 <w:numbering xmlns:wpc="http://schemas.microsoft.com/office/word/2010/wordprocessingCanvas" xmlns:cx="http://schemas.microsoft.com/office/drawing/2014/chartex" xmlns:cx1="http://schemas.microsoft.com/office/drawing/2015/9/8/chartex" xmlns:cx2="http://schemas.microsoft.com/office/drawing/2015/10/21/chartex" xmlns:cx3="http://schemas.microsoft.com/office/drawing/2016/5/9/chartex" xmlns:cx4="http://schemas.microsoft.com/office/drawing/2016/5/10/chartex" xmlns:cx5="http://schemas.microsoft.com/office/drawing/2016/5/11/chartex" xmlns:cx6="http://schemas.microsoft.com/office/drawing/2016/5/12/chartex" xmlns:cx7="http://schemas.microsoft.com/office/drawing/2016/5/13/chartex" xmlns:cx8="http://schemas.microsoft.com/office/drawing/2016/5/14/chartex" xmlns:mc="http://schemas.openxmlformats.org/markup-compatibility/2006" xmlns:aink="http://schemas.microsoft.com/office/drawing/2016/ink" xmlns:am3d="http://schemas.microsoft.com/office/drawing/2017/model3d" xmlns:o="urn:schemas-microsoft-com:office:office" xmlns:oel="http://schemas.microsoft.com/office/2019/extlst" xmlns:r="http://schemas.openxmlformats.org/officeDocument/2006/relationships" xmlns:m="http://schemas.openxmlformats.org/officeDocument/2006/math" xmlns:v="urn:schemas-microsoft-com:vml" xmlns:wp14="http://schemas.microsoft.com/office/word/2010/wordprocessingDrawing" xmlns:wp="http://schemas.openxmlformats.org/drawingml/2006/wordprocessingDrawing" xmlns:w10="urn:schemas-microsoft-com:office:word" xmlns:w="http://schemas.openxmlformats.org/wordprocessingml/2006/main" xmlns:w14="http://schemas.microsoft.com/office/word/2010/wordml" xmlns:w15="http://schemas.microsoft.com/office/word/2012/wordml" xmlns:w16cex="http://schemas.microsoft.com/office/word/2018/wordml/cex" xmlns:w16cid="http://schemas.microsoft.com/office/word/2016/wordml/cid" xmlns:w16="http://schemas.microsoft.com/office/word/2018/wordml" xmlns:w16sdtdh="http://schemas.microsoft.com/office/word/2020/wordml/sdtdatahash" xmlns:w16se="http://schemas.microsoft.com/office/word/2015/wordml/symex" xmlns:wpg="http://schemas.microsoft.com/office/word/2010/wordprocessingGroup" xmlns:wpi="http://schemas.microsoft.com/office/word/2010/wordprocessingInk" xmlns:wne="http://schemas.microsoft.com/office/word/2006/wordml" xmlns:wps="http://schemas.microsoft.com/office/word/2010/wordprocessingShape" mc:Ignorable="w14 w15 w16se w16cid w16 w16cex w16sdtdh wp14">
   <w:abstractNum w:abstractNumId="0" w15:restartNumberingAfterBreak="0">
+    <w:nsid w:val="077F3314"/>
+    <w:multiLevelType w:val="hybridMultilevel"/>
+    <w:tmpl w:val="D7986192"/>
+    <w:lvl w:ilvl="0" w:tplc="9594CB2C">
+      <w:start w:val="1"/>
+      <w:numFmt w:val="decimal"/>
+      <w:lvlText w:val="%1."/>
+      <w:lvlJc w:val="left"/>
+      <w:pPr>
+        <w:ind w:left="1070" w:hanging="360"/>
+      </w:pPr>
+      <w:rPr>
+        <w:rFonts w:hint="default"/>
+      </w:rPr>
+    </w:lvl>
+    <w:lvl w:ilvl="1" w:tplc="04190019" w:tentative="1">
+      <w:start w:val="1"/>
+      <w:numFmt w:val="lowerLetter"/>
+      <w:lvlText w:val="%2."/>
+      <w:lvlJc w:val="left"/>
+      <w:pPr>
+        <w:ind w:left="1790" w:hanging="360"/>
+      </w:pPr>
+    </w:lvl>
+    <w:lvl w:ilvl="2" w:tplc="0419001B" w:tentative="1">
+      <w:start w:val="1"/>
+      <w:numFmt w:val="lowerRoman"/>
+      <w:lvlText w:val="%3."/>
+      <w:lvlJc w:val="right"/>
+      <w:pPr>
+        <w:ind w:left="2510" w:hanging="180"/>
+      </w:pPr>
+    </w:lvl>
+    <w:lvl w:ilvl="3" w:tplc="0419000F" w:tentative="1">
+      <w:start w:val="1"/>
+      <w:numFmt w:val="decimal"/>
+      <w:lvlText w:val="%4."/>
+      <w:lvlJc w:val="left"/>
+      <w:pPr>
+        <w:ind w:left="3230" w:hanging="360"/>
+      </w:pPr>
+    </w:lvl>
+    <w:lvl w:ilvl="4" w:tplc="04190019" w:tentative="1">
+      <w:start w:val="1"/>
+      <w:numFmt w:val="lowerLetter"/>
+      <w:lvlText w:val="%5."/>
+      <w:lvlJc w:val="left"/>
+      <w:pPr>
+        <w:ind w:left="3950" w:hanging="360"/>
+      </w:pPr>
+    </w:lvl>
+    <w:lvl w:ilvl="5" w:tplc="0419001B" w:tentative="1">
+      <w:start w:val="1"/>
+      <w:numFmt w:val="lowerRoman"/>
+      <w:lvlText w:val="%6."/>
+      <w:lvlJc w:val="right"/>
+      <w:pPr>
+        <w:ind w:left="4670" w:hanging="180"/>
+      </w:pPr>
+    </w:lvl>
+    <w:lvl w:ilvl="6" w:tplc="0419000F" w:tentative="1">
+      <w:start w:val="1"/>
+      <w:numFmt w:val="decimal"/>
+      <w:lvlText w:val="%7."/>
+      <w:lvlJc w:val="left"/>
+      <w:pPr>
+        <w:ind w:left="5390" w:hanging="360"/>
+      </w:pPr>
+    </w:lvl>
+    <w:lvl w:ilvl="7" w:tplc="04190019" w:tentative="1">
+      <w:start w:val="1"/>
+      <w:numFmt w:val="lowerLetter"/>
+      <w:lvlText w:val="%8."/>
+      <w:lvlJc w:val="left"/>
+      <w:pPr>
+        <w:ind w:left="6110" w:hanging="360"/>
+      </w:pPr>
+    </w:lvl>
+    <w:lvl w:ilvl="8" w:tplc="0419001B" w:tentative="1">
+      <w:start w:val="1"/>
+      <w:numFmt w:val="lowerRoman"/>
+      <w:lvlText w:val="%9."/>
+      <w:lvlJc w:val="right"/>
+      <w:pPr>
+        <w:ind w:left="6830" w:hanging="180"/>
+      </w:pPr>
+    </w:lvl>
+  </w:abstractNum>
+  <w:abstractNum w:abstractNumId="1" w15:restartNumberingAfterBreak="0">
     <w:nsid w:val="07922493"/>
     <w:multiLevelType w:val="multilevel"/>
     <w:tmpl w:val="9C22330E"/>
@@ -2465,7 +4743,7 @@
       </w:rPr>
     </w:lvl>
   </w:abstractNum>
-  <w:abstractNum w:abstractNumId="1" w15:restartNumberingAfterBreak="0">
+  <w:abstractNum w:abstractNumId="2" w15:restartNumberingAfterBreak="0">
     <w:nsid w:val="0E49372E"/>
     <w:multiLevelType w:val="hybridMultilevel"/>
     <w:tmpl w:val="4724B3D2"/>
@@ -2554,7 +4832,7 @@
       </w:pPr>
     </w:lvl>
   </w:abstractNum>
-  <w:abstractNum w:abstractNumId="2" w15:restartNumberingAfterBreak="0">
+  <w:abstractNum w:abstractNumId="3" w15:restartNumberingAfterBreak="0">
     <w:nsid w:val="1358540A"/>
     <w:multiLevelType w:val="hybridMultilevel"/>
     <w:tmpl w:val="FAF08CAA"/>
@@ -2643,7 +4921,120 @@
       </w:pPr>
     </w:lvl>
   </w:abstractNum>
-  <w:abstractNum w:abstractNumId="3" w15:restartNumberingAfterBreak="0">
+  <w:abstractNum w:abstractNumId="4" w15:restartNumberingAfterBreak="0">
+    <w:nsid w:val="17125113"/>
+    <w:multiLevelType w:val="multilevel"/>
+    <w:tmpl w:val="4CD4EC8C"/>
+    <w:lvl w:ilvl="0">
+      <w:start w:val="2"/>
+      <w:numFmt w:val="decimal"/>
+      <w:lvlText w:val="%1."/>
+      <w:lvlJc w:val="left"/>
+      <w:pPr>
+        <w:ind w:left="420" w:hanging="420"/>
+      </w:pPr>
+      <w:rPr>
+        <w:rFonts w:hint="default"/>
+      </w:rPr>
+    </w:lvl>
+    <w:lvl w:ilvl="1">
+      <w:start w:val="4"/>
+      <w:numFmt w:val="decimal"/>
+      <w:lvlText w:val="%1.%2."/>
+      <w:lvlJc w:val="left"/>
+      <w:pPr>
+        <w:ind w:left="1428" w:hanging="720"/>
+      </w:pPr>
+      <w:rPr>
+        <w:rFonts w:hint="default"/>
+      </w:rPr>
+    </w:lvl>
+    <w:lvl w:ilvl="2">
+      <w:start w:val="1"/>
+      <w:numFmt w:val="decimal"/>
+      <w:lvlText w:val="%1.%2.%3."/>
+      <w:lvlJc w:val="left"/>
+      <w:pPr>
+        <w:ind w:left="2136" w:hanging="720"/>
+      </w:pPr>
+      <w:rPr>
+        <w:rFonts w:hint="default"/>
+      </w:rPr>
+    </w:lvl>
+    <w:lvl w:ilvl="3">
+      <w:start w:val="1"/>
+      <w:numFmt w:val="decimal"/>
+      <w:lvlText w:val="%1.%2.%3.%4."/>
+      <w:lvlJc w:val="left"/>
+      <w:pPr>
+        <w:ind w:left="3204" w:hanging="1080"/>
+      </w:pPr>
+      <w:rPr>
+        <w:rFonts w:hint="default"/>
+      </w:rPr>
+    </w:lvl>
+    <w:lvl w:ilvl="4">
+      <w:start w:val="1"/>
+      <w:numFmt w:val="decimal"/>
+      <w:lvlText w:val="%1.%2.%3.%4.%5."/>
+      <w:lvlJc w:val="left"/>
+      <w:pPr>
+        <w:ind w:left="3912" w:hanging="1080"/>
+      </w:pPr>
+      <w:rPr>
+        <w:rFonts w:hint="default"/>
+      </w:rPr>
+    </w:lvl>
+    <w:lvl w:ilvl="5">
+      <w:start w:val="1"/>
+      <w:numFmt w:val="decimal"/>
+      <w:lvlText w:val="%1.%2.%3.%4.%5.%6."/>
+      <w:lvlJc w:val="left"/>
+      <w:pPr>
+        <w:ind w:left="4980" w:hanging="1440"/>
+      </w:pPr>
+      <w:rPr>
+        <w:rFonts w:hint="default"/>
+      </w:rPr>
+    </w:lvl>
+    <w:lvl w:ilvl="6">
+      <w:start w:val="1"/>
+      <w:numFmt w:val="decimal"/>
+      <w:lvlText w:val="%1.%2.%3.%4.%5.%6.%7."/>
+      <w:lvlJc w:val="left"/>
+      <w:pPr>
+        <w:ind w:left="6048" w:hanging="1800"/>
+      </w:pPr>
+      <w:rPr>
+        <w:rFonts w:hint="default"/>
+      </w:rPr>
+    </w:lvl>
+    <w:lvl w:ilvl="7">
+      <w:start w:val="1"/>
+      <w:numFmt w:val="decimal"/>
+      <w:lvlText w:val="%1.%2.%3.%4.%5.%6.%7.%8."/>
+      <w:lvlJc w:val="left"/>
+      <w:pPr>
+        <w:ind w:left="6756" w:hanging="1800"/>
+      </w:pPr>
+      <w:rPr>
+        <w:rFonts w:hint="default"/>
+      </w:rPr>
+    </w:lvl>
+    <w:lvl w:ilvl="8">
+      <w:start w:val="1"/>
+      <w:numFmt w:val="decimal"/>
+      <w:lvlText w:val="%1.%2.%3.%4.%5.%6.%7.%8.%9."/>
+      <w:lvlJc w:val="left"/>
+      <w:pPr>
+        <w:ind w:left="7824" w:hanging="2160"/>
+      </w:pPr>
+      <w:rPr>
+        <w:rFonts w:hint="default"/>
+      </w:rPr>
+    </w:lvl>
+  </w:abstractNum>
+  <w:abstractNum w:abstractNumId="5" w15:restartNumberingAfterBreak="0">
     <w:nsid w:val="184E0EF3"/>
     <w:multiLevelType w:val="hybridMultilevel"/>
     <w:tmpl w:val="6832C262"/>
@@ -2732,7 +5123,209 @@
       </w:pPr>
     </w:lvl>
   </w:abstractNum>
-  <w:abstractNum w:abstractNumId="4" w15:restartNumberingAfterBreak="0">
+  <w:abstractNum w:abstractNumId="6" w15:restartNumberingAfterBreak="0">
+    <w:nsid w:val="208A117A"/>
+    <w:multiLevelType w:val="multilevel"/>
+    <w:tmpl w:val="2EC6D3E6"/>
+    <w:lvl w:ilvl="0">
+      <w:start w:val="2"/>
+      <w:numFmt w:val="decimal"/>
+      <w:lvlText w:val="%1"/>
+      <w:lvlJc w:val="left"/>
+      <w:pPr>
+        <w:ind w:left="360" w:hanging="360"/>
+      </w:pPr>
+      <w:rPr>
+        <w:rFonts w:hint="default"/>
+      </w:rPr>
+    </w:lvl>
+    <w:lvl w:ilvl="1">
+      <w:start w:val="5"/>
+      <w:numFmt w:val="decimal"/>
+      <w:lvlText w:val="%1.%2"/>
+      <w:lvlJc w:val="left"/>
+      <w:pPr>
+        <w:ind w:left="720" w:hanging="360"/>
+      </w:pPr>
+      <w:rPr>
+        <w:rFonts w:hint="default"/>
+      </w:rPr>
+    </w:lvl>
+    <w:lvl w:ilvl="2">
+      <w:start w:val="1"/>
+      <w:numFmt w:val="decimal"/>
+      <w:lvlText w:val="%1.%2.%3"/>
+      <w:lvlJc w:val="left"/>
+      <w:pPr>
+        <w:ind w:left="1440" w:hanging="720"/>
+      </w:pPr>
+      <w:rPr>
+        <w:rFonts w:hint="default"/>
+      </w:rPr>
+    </w:lvl>
+    <w:lvl w:ilvl="3">
+      <w:start w:val="1"/>
+      <w:numFmt w:val="decimal"/>
+      <w:lvlText w:val="%1.%2.%3.%4"/>
+      <w:lvlJc w:val="left"/>
+      <w:pPr>
+        <w:ind w:left="2160" w:hanging="1080"/>
+      </w:pPr>
+      <w:rPr>
+        <w:rFonts w:hint="default"/>
+      </w:rPr>
+    </w:lvl>
+    <w:lvl w:ilvl="4">
+      <w:start w:val="1"/>
+      <w:numFmt w:val="decimal"/>
+      <w:lvlText w:val="%1.%2.%3.%4.%5"/>
+      <w:lvlJc w:val="left"/>
+      <w:pPr>
+        <w:ind w:left="2520" w:hanging="1080"/>
+      </w:pPr>
+      <w:rPr>
+        <w:rFonts w:hint="default"/>
+      </w:rPr>
+    </w:lvl>
+    <w:lvl w:ilvl="5">
+      <w:start w:val="1"/>
+      <w:numFmt w:val="decimal"/>
+      <w:lvlText w:val="%1.%2.%3.%4.%5.%6"/>
+      <w:lvlJc w:val="left"/>
+      <w:pPr>
+        <w:ind w:left="3240" w:hanging="1440"/>
+      </w:pPr>
+      <w:rPr>
+        <w:rFonts w:hint="default"/>
+      </w:rPr>
+    </w:lvl>
+    <w:lvl w:ilvl="6">
+      <w:start w:val="1"/>
+      <w:numFmt w:val="decimal"/>
+      <w:lvlText w:val="%1.%2.%3.%4.%5.%6.%7"/>
+      <w:lvlJc w:val="left"/>
+      <w:pPr>
+        <w:ind w:left="3600" w:hanging="1440"/>
+      </w:pPr>
+      <w:rPr>
+        <w:rFonts w:hint="default"/>
+      </w:rPr>
+    </w:lvl>
+    <w:lvl w:ilvl="7">
+      <w:start w:val="1"/>
+      <w:numFmt w:val="decimal"/>
+      <w:lvlText w:val="%1.%2.%3.%4.%5.%6.%7.%8"/>
+      <w:lvlJc w:val="left"/>
+      <w:pPr>
+        <w:ind w:left="4320" w:hanging="1800"/>
+      </w:pPr>
+      <w:rPr>
+        <w:rFonts w:hint="default"/>
+      </w:rPr>
+    </w:lvl>
+    <w:lvl w:ilvl="8">
+      <w:start w:val="1"/>
+      <w:numFmt w:val="decimal"/>
+      <w:lvlText w:val="%1.%2.%3.%4.%5.%6.%7.%8.%9"/>
+      <w:lvlJc w:val="left"/>
+      <w:pPr>
+        <w:ind w:left="5040" w:hanging="2160"/>
+      </w:pPr>
+      <w:rPr>
+        <w:rFonts w:hint="default"/>
+      </w:rPr>
+    </w:lvl>
+  </w:abstractNum>
+  <w:abstractNum w:abstractNumId="7" w15:restartNumberingAfterBreak="0">
+    <w:nsid w:val="283060F7"/>
+    <w:multiLevelType w:val="hybridMultilevel"/>
+    <w:tmpl w:val="688E9878"/>
+    <w:lvl w:ilvl="0" w:tplc="0419000F">
+      <w:start w:val="2"/>
+      <w:numFmt w:val="decimal"/>
+      <w:lvlText w:val="%1."/>
+      <w:lvlJc w:val="left"/>
+      <w:pPr>
+        <w:ind w:left="720" w:hanging="360"/>
+      </w:pPr>
+      <w:rPr>
+        <w:rFonts w:hint="default"/>
+      </w:rPr>
+    </w:lvl>
+    <w:lvl w:ilvl="1" w:tplc="04190019" w:tentative="1">
+      <w:start w:val="1"/>
+      <w:numFmt w:val="lowerLetter"/>
+      <w:lvlText w:val="%2."/>
+      <w:lvlJc w:val="left"/>
+      <w:pPr>
+        <w:ind w:left="1440" w:hanging="360"/>
+      </w:pPr>
+    </w:lvl>
+    <w:lvl w:ilvl="2" w:tplc="0419001B" w:tentative="1">
+      <w:start w:val="1"/>
+      <w:numFmt w:val="lowerRoman"/>
+      <w:lvlText w:val="%3."/>
+      <w:lvlJc w:val="right"/>
+      <w:pPr>
+        <w:ind w:left="2160" w:hanging="180"/>
+      </w:pPr>
+    </w:lvl>
+    <w:lvl w:ilvl="3" w:tplc="0419000F" w:tentative="1">
+      <w:start w:val="1"/>
+      <w:numFmt w:val="decimal"/>
+      <w:lvlText w:val="%4."/>
+      <w:lvlJc w:val="left"/>
+      <w:pPr>
+        <w:ind w:left="2880" w:hanging="360"/>
+      </w:pPr>
+    </w:lvl>
+    <w:lvl w:ilvl="4" w:tplc="04190019" w:tentative="1">
+      <w:start w:val="1"/>
+      <w:numFmt w:val="lowerLetter"/>
+      <w:lvlText w:val="%5."/>
+      <w:lvlJc w:val="left"/>
+      <w:pPr>
+        <w:ind w:left="3600" w:hanging="360"/>
+      </w:pPr>
+    </w:lvl>
+    <w:lvl w:ilvl="5" w:tplc="0419001B" w:tentative="1">
+      <w:start w:val="1"/>
+      <w:numFmt w:val="lowerRoman"/>
+      <w:lvlText w:val="%6."/>
+      <w:lvlJc w:val="right"/>
+      <w:pPr>
+        <w:ind w:left="4320" w:hanging="180"/>
+      </w:pPr>
+    </w:lvl>
+    <w:lvl w:ilvl="6" w:tplc="0419000F" w:tentative="1">
+      <w:start w:val="1"/>
+      <w:numFmt w:val="decimal"/>
+      <w:lvlText w:val="%7."/>
+      <w:lvlJc w:val="left"/>
+      <w:pPr>
+        <w:ind w:left="5040" w:hanging="360"/>
+      </w:pPr>
+    </w:lvl>
+    <w:lvl w:ilvl="7" w:tplc="04190019" w:tentative="1">
+      <w:start w:val="1"/>
+      <w:numFmt w:val="lowerLetter"/>
+      <w:lvlText w:val="%8."/>
+      <w:lvlJc w:val="left"/>
+      <w:pPr>
+        <w:ind w:left="5760" w:hanging="360"/>
+      </w:pPr>
+    </w:lvl>
+    <w:lvl w:ilvl="8" w:tplc="0419001B" w:tentative="1">
+      <w:start w:val="1"/>
+      <w:numFmt w:val="lowerRoman"/>
+      <w:lvlText w:val="%9."/>
+      <w:lvlJc w:val="right"/>
+      <w:pPr>
+        <w:ind w:left="6480" w:hanging="180"/>
+      </w:pPr>
+    </w:lvl>
+  </w:abstractNum>
+  <w:abstractNum w:abstractNumId="8" w15:restartNumberingAfterBreak="0">
     <w:nsid w:val="28B02161"/>
     <w:multiLevelType w:val="hybridMultilevel"/>
     <w:tmpl w:val="3C1A3DBE"/>
@@ -2821,7 +5414,7 @@
       </w:pPr>
     </w:lvl>
   </w:abstractNum>
-  <w:abstractNum w:abstractNumId="5" w15:restartNumberingAfterBreak="0">
+  <w:abstractNum w:abstractNumId="9" w15:restartNumberingAfterBreak="0">
     <w:nsid w:val="2AE011D9"/>
     <w:multiLevelType w:val="hybridMultilevel"/>
     <w:tmpl w:val="F0CC6CF2"/>
@@ -2907,7 +5500,7 @@
       </w:pPr>
     </w:lvl>
   </w:abstractNum>
-  <w:abstractNum w:abstractNumId="6" w15:restartNumberingAfterBreak="0">
+  <w:abstractNum w:abstractNumId="10" w15:restartNumberingAfterBreak="0">
     <w:nsid w:val="2B6F71C2"/>
     <w:multiLevelType w:val="hybridMultilevel"/>
     <w:tmpl w:val="0FD8313A"/>
@@ -2997,7 +5590,7 @@
       </w:pPr>
     </w:lvl>
   </w:abstractNum>
-  <w:abstractNum w:abstractNumId="7" w15:restartNumberingAfterBreak="0">
+  <w:abstractNum w:abstractNumId="11" w15:restartNumberingAfterBreak="0">
     <w:nsid w:val="34AE2FBA"/>
     <w:multiLevelType w:val="hybridMultilevel"/>
     <w:tmpl w:val="70D2C7BC"/>
@@ -3086,7 +5679,7 @@
       </w:pPr>
     </w:lvl>
   </w:abstractNum>
-  <w:abstractNum w:abstractNumId="8" w15:restartNumberingAfterBreak="0">
+  <w:abstractNum w:abstractNumId="12" w15:restartNumberingAfterBreak="0">
     <w:nsid w:val="401C271C"/>
     <w:multiLevelType w:val="multilevel"/>
     <w:tmpl w:val="4CD4EC8C"/>
@@ -3199,7 +5792,7 @@
       </w:rPr>
     </w:lvl>
   </w:abstractNum>
-  <w:abstractNum w:abstractNumId="9" w15:restartNumberingAfterBreak="0">
+  <w:abstractNum w:abstractNumId="13" w15:restartNumberingAfterBreak="0">
     <w:nsid w:val="41DD0F7B"/>
     <w:multiLevelType w:val="hybridMultilevel"/>
     <w:tmpl w:val="0FD8313A"/>
@@ -3289,7 +5882,7 @@
       </w:pPr>
     </w:lvl>
   </w:abstractNum>
-  <w:abstractNum w:abstractNumId="10" w15:restartNumberingAfterBreak="0">
+  <w:abstractNum w:abstractNumId="14" w15:restartNumberingAfterBreak="0">
     <w:nsid w:val="472B008A"/>
     <w:multiLevelType w:val="hybridMultilevel"/>
     <w:tmpl w:val="6178AC2C"/>
@@ -3378,7 +5971,7 @@
       </w:pPr>
     </w:lvl>
   </w:abstractNum>
-  <w:abstractNum w:abstractNumId="11" w15:restartNumberingAfterBreak="0">
+  <w:abstractNum w:abstractNumId="15" w15:restartNumberingAfterBreak="0">
     <w:nsid w:val="4B926803"/>
     <w:multiLevelType w:val="hybridMultilevel"/>
     <w:tmpl w:val="D5804AAC"/>
@@ -3467,7 +6060,7 @@
       </w:pPr>
     </w:lvl>
   </w:abstractNum>
-  <w:abstractNum w:abstractNumId="12" w15:restartNumberingAfterBreak="0">
+  <w:abstractNum w:abstractNumId="16" w15:restartNumberingAfterBreak="0">
     <w:nsid w:val="4FDB444F"/>
     <w:multiLevelType w:val="hybridMultilevel"/>
     <w:tmpl w:val="C3AC2072"/>
@@ -3556,7 +6149,7 @@
       </w:pPr>
     </w:lvl>
   </w:abstractNum>
-  <w:abstractNum w:abstractNumId="13" w15:restartNumberingAfterBreak="0">
+  <w:abstractNum w:abstractNumId="17" w15:restartNumberingAfterBreak="0">
     <w:nsid w:val="578435D3"/>
     <w:multiLevelType w:val="hybridMultilevel"/>
     <w:tmpl w:val="9C585642"/>
@@ -3642,7 +6235,7 @@
       </w:pPr>
     </w:lvl>
   </w:abstractNum>
-  <w:abstractNum w:abstractNumId="14" w15:restartNumberingAfterBreak="0">
+  <w:abstractNum w:abstractNumId="18" w15:restartNumberingAfterBreak="0">
     <w:nsid w:val="5DC108E8"/>
     <w:multiLevelType w:val="hybridMultilevel"/>
     <w:tmpl w:val="9AEA7346"/>
@@ -3731,7 +6324,120 @@
       </w:pPr>
     </w:lvl>
   </w:abstractNum>
-  <w:abstractNum w:abstractNumId="15" w15:restartNumberingAfterBreak="0">
+  <w:abstractNum w:abstractNumId="19" w15:restartNumberingAfterBreak="0">
+    <w:nsid w:val="5F047547"/>
+    <w:multiLevelType w:val="multilevel"/>
+    <w:tmpl w:val="E756524E"/>
+    <w:lvl w:ilvl="0">
+      <w:start w:val="2"/>
+      <w:numFmt w:val="decimal"/>
+      <w:lvlText w:val="%1"/>
+      <w:lvlJc w:val="left"/>
+      <w:pPr>
+        <w:ind w:left="360" w:hanging="360"/>
+      </w:pPr>
+      <w:rPr>
+        <w:rFonts w:hint="default"/>
+      </w:rPr>
+    </w:lvl>
+    <w:lvl w:ilvl="1">
+      <w:start w:val="5"/>
+      <w:numFmt w:val="decimal"/>
+      <w:lvlText w:val="%1.%2"/>
+      <w:lvlJc w:val="left"/>
+      <w:pPr>
+        <w:ind w:left="1068" w:hanging="360"/>
+      </w:pPr>
+      <w:rPr>
+        <w:rFonts w:hint="default"/>
+      </w:rPr>
+    </w:lvl>
+    <w:lvl w:ilvl="2">
+      <w:start w:val="1"/>
+      <w:numFmt w:val="decimal"/>
+      <w:lvlText w:val="%1.%2.%3"/>
+      <w:lvlJc w:val="left"/>
+      <w:pPr>
+        <w:ind w:left="2136" w:hanging="720"/>
+      </w:pPr>
+      <w:rPr>
+        <w:rFonts w:hint="default"/>
+      </w:rPr>
+    </w:lvl>
+    <w:lvl w:ilvl="3">
+      <w:start w:val="1"/>
+      <w:numFmt w:val="decimal"/>
+      <w:lvlText w:val="%1.%2.%3.%4"/>
+      <w:lvlJc w:val="left"/>
+      <w:pPr>
+        <w:ind w:left="3204" w:hanging="1080"/>
+      </w:pPr>
+      <w:rPr>
+        <w:rFonts w:hint="default"/>
+      </w:rPr>
+    </w:lvl>
+    <w:lvl w:ilvl="4">
+      <w:start w:val="1"/>
+      <w:numFmt w:val="decimal"/>
+      <w:lvlText w:val="%1.%2.%3.%4.%5"/>
+      <w:lvlJc w:val="left"/>
+      <w:pPr>
+        <w:ind w:left="3912" w:hanging="1080"/>
+      </w:pPr>
+      <w:rPr>
+        <w:rFonts w:hint="default"/>
+      </w:rPr>
+    </w:lvl>
+    <w:lvl w:ilvl="5">
+      <w:start w:val="1"/>
+      <w:numFmt w:val="decimal"/>
+      <w:lvlText w:val="%1.%2.%3.%4.%5.%6"/>
+      <w:lvlJc w:val="left"/>
+      <w:pPr>
+        <w:ind w:left="4980" w:hanging="1440"/>
+      </w:pPr>
+      <w:rPr>
+        <w:rFonts w:hint="default"/>
+      </w:rPr>
+    </w:lvl>
+    <w:lvl w:ilvl="6">
+      <w:start w:val="1"/>
+      <w:numFmt w:val="decimal"/>
+      <w:lvlText w:val="%1.%2.%3.%4.%5.%6.%7"/>
+      <w:lvlJc w:val="left"/>
+      <w:pPr>
+        <w:ind w:left="5688" w:hanging="1440"/>
+      </w:pPr>
+      <w:rPr>
+        <w:rFonts w:hint="default"/>
+      </w:rPr>
+    </w:lvl>
+    <w:lvl w:ilvl="7">
+      <w:start w:val="1"/>
+      <w:numFmt w:val="decimal"/>
+      <w:lvlText w:val="%1.%2.%3.%4.%5.%6.%7.%8"/>
+      <w:lvlJc w:val="left"/>
+      <w:pPr>
+        <w:ind w:left="6756" w:hanging="1800"/>
+      </w:pPr>
+      <w:rPr>
+        <w:rFonts w:hint="default"/>
+      </w:rPr>
+    </w:lvl>
+    <w:lvl w:ilvl="8">
+      <w:start w:val="1"/>
+      <w:numFmt w:val="decimal"/>
+      <w:lvlText w:val="%1.%2.%3.%4.%5.%6.%7.%8.%9"/>
+      <w:lvlJc w:val="left"/>
+      <w:pPr>
+        <w:ind w:left="7824" w:hanging="2160"/>
+      </w:pPr>
+      <w:rPr>
+        <w:rFonts w:hint="default"/>
+      </w:rPr>
+    </w:lvl>
+  </w:abstractNum>
+  <w:abstractNum w:abstractNumId="20" w15:restartNumberingAfterBreak="0">
     <w:nsid w:val="622D1656"/>
     <w:multiLevelType w:val="hybridMultilevel"/>
     <w:tmpl w:val="4B8235FA"/>
@@ -3820,7 +6526,7 @@
       </w:pPr>
     </w:lvl>
   </w:abstractNum>
-  <w:abstractNum w:abstractNumId="16" w15:restartNumberingAfterBreak="0">
+  <w:abstractNum w:abstractNumId="21" w15:restartNumberingAfterBreak="0">
     <w:nsid w:val="65FD6263"/>
     <w:multiLevelType w:val="hybridMultilevel"/>
     <w:tmpl w:val="F868735E"/>
@@ -3909,7 +6615,7 @@
       </w:pPr>
     </w:lvl>
   </w:abstractNum>
-  <w:abstractNum w:abstractNumId="17" w15:restartNumberingAfterBreak="0">
+  <w:abstractNum w:abstractNumId="22" w15:restartNumberingAfterBreak="0">
     <w:nsid w:val="67A73C96"/>
     <w:multiLevelType w:val="hybridMultilevel"/>
     <w:tmpl w:val="B4B86F8E"/>
@@ -3998,7 +6704,7 @@
       </w:pPr>
     </w:lvl>
   </w:abstractNum>
-  <w:abstractNum w:abstractNumId="18" w15:restartNumberingAfterBreak="0">
+  <w:abstractNum w:abstractNumId="23" w15:restartNumberingAfterBreak="0">
     <w:nsid w:val="69DA223D"/>
     <w:multiLevelType w:val="hybridMultilevel"/>
     <w:tmpl w:val="865E6630"/>
@@ -4087,7 +6793,120 @@
       </w:pPr>
     </w:lvl>
   </w:abstractNum>
-  <w:abstractNum w:abstractNumId="19" w15:restartNumberingAfterBreak="0">
+  <w:abstractNum w:abstractNumId="24" w15:restartNumberingAfterBreak="0">
+    <w:nsid w:val="703C6AD3"/>
+    <w:multiLevelType w:val="multilevel"/>
+    <w:tmpl w:val="C01C801E"/>
+    <w:lvl w:ilvl="0">
+      <w:start w:val="2"/>
+      <w:numFmt w:val="decimal"/>
+      <w:lvlText w:val="%1"/>
+      <w:lvlJc w:val="left"/>
+      <w:pPr>
+        <w:ind w:left="360" w:hanging="360"/>
+      </w:pPr>
+      <w:rPr>
+        <w:rFonts w:hint="default"/>
+      </w:rPr>
+    </w:lvl>
+    <w:lvl w:ilvl="1">
+      <w:start w:val="5"/>
+      <w:numFmt w:val="decimal"/>
+      <w:lvlText w:val="%1.%2"/>
+      <w:lvlJc w:val="left"/>
+      <w:pPr>
+        <w:ind w:left="360" w:hanging="360"/>
+      </w:pPr>
+      <w:rPr>
+        <w:rFonts w:hint="default"/>
+      </w:rPr>
+    </w:lvl>
+    <w:lvl w:ilvl="2">
+      <w:start w:val="1"/>
+      <w:numFmt w:val="decimal"/>
+      <w:lvlText w:val="%1.%2.%3"/>
+      <w:lvlJc w:val="left"/>
+      <w:pPr>
+        <w:ind w:left="720" w:hanging="720"/>
+      </w:pPr>
+      <w:rPr>
+        <w:rFonts w:hint="default"/>
+      </w:rPr>
+    </w:lvl>
+    <w:lvl w:ilvl="3">
+      <w:start w:val="1"/>
+      <w:numFmt w:val="decimal"/>
+      <w:lvlText w:val="%1.%2.%3.%4"/>
+      <w:lvlJc w:val="left"/>
+      <w:pPr>
+        <w:ind w:left="1080" w:hanging="1080"/>
+      </w:pPr>
+      <w:rPr>
+        <w:rFonts w:hint="default"/>
+      </w:rPr>
+    </w:lvl>
+    <w:lvl w:ilvl="4">
+      <w:start w:val="1"/>
+      <w:numFmt w:val="decimal"/>
+      <w:lvlText w:val="%1.%2.%3.%4.%5"/>
+      <w:lvlJc w:val="left"/>
+      <w:pPr>
+        <w:ind w:left="1080" w:hanging="1080"/>
+      </w:pPr>
+      <w:rPr>
+        <w:rFonts w:hint="default"/>
+      </w:rPr>
+    </w:lvl>
+    <w:lvl w:ilvl="5">
+      <w:start w:val="1"/>
+      <w:numFmt w:val="decimal"/>
+      <w:lvlText w:val="%1.%2.%3.%4.%5.%6"/>
+      <w:lvlJc w:val="left"/>
+      <w:pPr>
+        <w:ind w:left="1440" w:hanging="1440"/>
+      </w:pPr>
+      <w:rPr>
+        <w:rFonts w:hint="default"/>
+      </w:rPr>
+    </w:lvl>
+    <w:lvl w:ilvl="6">
+      <w:start w:val="1"/>
+      <w:numFmt w:val="decimal"/>
+      <w:lvlText w:val="%1.%2.%3.%4.%5.%6.%7"/>
+      <w:lvlJc w:val="left"/>
+      <w:pPr>
+        <w:ind w:left="1440" w:hanging="1440"/>
+      </w:pPr>
+      <w:rPr>
+        <w:rFonts w:hint="default"/>
+      </w:rPr>
+    </w:lvl>
+    <w:lvl w:ilvl="7">
+      <w:start w:val="1"/>
+      <w:numFmt w:val="decimal"/>
+      <w:lvlText w:val="%1.%2.%3.%4.%5.%6.%7.%8"/>
+      <w:lvlJc w:val="left"/>
+      <w:pPr>
+        <w:ind w:left="1800" w:hanging="1800"/>
+      </w:pPr>
+      <w:rPr>
+        <w:rFonts w:hint="default"/>
+      </w:rPr>
+    </w:lvl>
+    <w:lvl w:ilvl="8">
+      <w:start w:val="1"/>
+      <w:numFmt w:val="decimal"/>
+      <w:lvlText w:val="%1.%2.%3.%4.%5.%6.%7.%8.%9"/>
+      <w:lvlJc w:val="left"/>
+      <w:pPr>
+        <w:ind w:left="2160" w:hanging="2160"/>
+      </w:pPr>
+      <w:rPr>
+        <w:rFonts w:hint="default"/>
+      </w:rPr>
+    </w:lvl>
+  </w:abstractNum>
+  <w:abstractNum w:abstractNumId="25" w15:restartNumberingAfterBreak="0">
     <w:nsid w:val="74B645D9"/>
     <w:multiLevelType w:val="hybridMultilevel"/>
     <w:tmpl w:val="25FA36A0"/>
@@ -4176,7 +6995,7 @@
       </w:pPr>
     </w:lvl>
   </w:abstractNum>
-  <w:abstractNum w:abstractNumId="20" w15:restartNumberingAfterBreak="0">
+  <w:abstractNum w:abstractNumId="26" w15:restartNumberingAfterBreak="0">
     <w:nsid w:val="7A5A1E89"/>
     <w:multiLevelType w:val="hybridMultilevel"/>
     <w:tmpl w:val="653AF806"/>
@@ -4265,7 +7084,7 @@
       </w:pPr>
     </w:lvl>
   </w:abstractNum>
-  <w:abstractNum w:abstractNumId="21" w15:restartNumberingAfterBreak="0">
+  <w:abstractNum w:abstractNumId="27" w15:restartNumberingAfterBreak="0">
     <w:nsid w:val="7BAD6BFD"/>
     <w:multiLevelType w:val="multilevel"/>
     <w:tmpl w:val="226E1B6A"/>
@@ -4379,70 +7198,88 @@
     </w:lvl>
   </w:abstractNum>
   <w:num w:numId="1" w16cid:durableId="2098749596">
+    <w:abstractNumId w:val="2"/>
+  </w:num>
+  <w:num w:numId="2" w16cid:durableId="1231426514">
+    <w:abstractNumId w:val="26"/>
+  </w:num>
+  <w:num w:numId="3" w16cid:durableId="168645699">
+    <w:abstractNumId w:val="21"/>
+  </w:num>
+  <w:num w:numId="4" w16cid:durableId="1421947992">
+    <w:abstractNumId w:val="9"/>
+  </w:num>
+  <w:num w:numId="5" w16cid:durableId="2093965874">
+    <w:abstractNumId w:val="17"/>
+  </w:num>
+  <w:num w:numId="6" w16cid:durableId="1781606272">
+    <w:abstractNumId w:val="14"/>
+  </w:num>
+  <w:num w:numId="7" w16cid:durableId="1732579539">
+    <w:abstractNumId w:val="20"/>
+  </w:num>
+  <w:num w:numId="8" w16cid:durableId="837116993">
+    <w:abstractNumId w:val="22"/>
+  </w:num>
+  <w:num w:numId="9" w16cid:durableId="448821124">
+    <w:abstractNumId w:val="23"/>
+  </w:num>
+  <w:num w:numId="10" w16cid:durableId="719086701">
+    <w:abstractNumId w:val="10"/>
+  </w:num>
+  <w:num w:numId="11" w16cid:durableId="870875104">
+    <w:abstractNumId w:val="13"/>
+  </w:num>
+  <w:num w:numId="12" w16cid:durableId="1593973546">
+    <w:abstractNumId w:val="15"/>
+  </w:num>
+  <w:num w:numId="13" w16cid:durableId="1399208370">
+    <w:abstractNumId w:val="27"/>
+  </w:num>
+  <w:num w:numId="14" w16cid:durableId="560871808">
+    <w:abstractNumId w:val="25"/>
+  </w:num>
+  <w:num w:numId="15" w16cid:durableId="55669401">
+    <w:abstractNumId w:val="3"/>
+  </w:num>
+  <w:num w:numId="16" w16cid:durableId="1788743412">
+    <w:abstractNumId w:val="8"/>
+  </w:num>
+  <w:num w:numId="17" w16cid:durableId="2004501392">
     <w:abstractNumId w:val="1"/>
   </w:num>
-  <w:num w:numId="2" w16cid:durableId="1231426514">
-    <w:abstractNumId w:val="20"/>
+  <w:num w:numId="18" w16cid:durableId="1151561492">
+    <w:abstractNumId w:val="11"/>
   </w:num>
-  <w:num w:numId="3" w16cid:durableId="168645699">
+  <w:num w:numId="19" w16cid:durableId="1913420278">
+    <w:abstractNumId w:val="5"/>
+  </w:num>
+  <w:num w:numId="20" w16cid:durableId="594166095">
+    <w:abstractNumId w:val="12"/>
+  </w:num>
+  <w:num w:numId="21" w16cid:durableId="1920826064">
+    <w:abstractNumId w:val="18"/>
+  </w:num>
+  <w:num w:numId="22" w16cid:durableId="1249539342">
     <w:abstractNumId w:val="16"/>
   </w:num>
-  <w:num w:numId="4" w16cid:durableId="1421947992">
-    <w:abstractNumId w:val="5"/>
+  <w:num w:numId="23" w16cid:durableId="484401190">
+    <w:abstractNumId w:val="4"/>
   </w:num>
-  <w:num w:numId="5" w16cid:durableId="2093965874">
-    <w:abstractNumId w:val="13"/>
+  <w:num w:numId="24" w16cid:durableId="2013800475">
+    <w:abstractNumId w:val="19"/>
   </w:num>
-  <w:num w:numId="6" w16cid:durableId="1781606272">
-    <w:abstractNumId w:val="10"/>
+  <w:num w:numId="25" w16cid:durableId="782192544">
+    <w:abstractNumId w:val="24"/>
   </w:num>
-  <w:num w:numId="7" w16cid:durableId="1732579539">
-    <w:abstractNumId w:val="15"/>
+  <w:num w:numId="26" w16cid:durableId="768429088">
+    <w:abstractNumId w:val="7"/>
   </w:num>
-  <w:num w:numId="8" w16cid:durableId="837116993">
-    <w:abstractNumId w:val="17"/>
-  </w:num>
-  <w:num w:numId="9" w16cid:durableId="448821124">
-    <w:abstractNumId w:val="18"/>
-  </w:num>
-  <w:num w:numId="10" w16cid:durableId="719086701">
+  <w:num w:numId="27" w16cid:durableId="1758092593">
     <w:abstractNumId w:val="6"/>
   </w:num>
-  <w:num w:numId="11" w16cid:durableId="870875104">
-    <w:abstractNumId w:val="9"/>
-  </w:num>
-  <w:num w:numId="12" w16cid:durableId="1593973546">
-    <w:abstractNumId w:val="11"/>
-  </w:num>
-  <w:num w:numId="13" w16cid:durableId="1399208370">
-    <w:abstractNumId w:val="21"/>
-  </w:num>
-  <w:num w:numId="14" w16cid:durableId="560871808">
-    <w:abstractNumId w:val="19"/>
-  </w:num>
-  <w:num w:numId="15" w16cid:durableId="55669401">
-    <w:abstractNumId w:val="2"/>
-  </w:num>
-  <w:num w:numId="16" w16cid:durableId="1788743412">
-    <w:abstractNumId w:val="4"/>
-  </w:num>
-  <w:num w:numId="17" w16cid:durableId="2004501392">
+  <w:num w:numId="28" w16cid:durableId="65497073">
     <w:abstractNumId w:val="0"/>
-  </w:num>
-  <w:num w:numId="18" w16cid:durableId="1151561492">
-    <w:abstractNumId w:val="7"/>
-  </w:num>
-  <w:num w:numId="19" w16cid:durableId="1913420278">
-    <w:abstractNumId w:val="3"/>
-  </w:num>
-  <w:num w:numId="20" w16cid:durableId="594166095">
-    <w:abstractNumId w:val="8"/>
-  </w:num>
-  <w:num w:numId="21" w16cid:durableId="1920826064">
-    <w:abstractNumId w:val="14"/>
-  </w:num>
-  <w:num w:numId="22" w16cid:durableId="1249539342">
-    <w:abstractNumId w:val="12"/>
   </w:num>
 </w:numbering>
 </file>
@@ -4845,7 +7682,7 @@
   <w:style w:type="paragraph" w:default="1" w:styleId="a">
     <w:name w:val="Normal"/>
     <w:qFormat/>
-    <w:rsid w:val="00041B27"/>
+    <w:rsid w:val="00BC0AE4"/>
   </w:style>
   <w:style w:type="character" w:default="1" w:styleId="a0">
     <w:name w:val="Default Paragraph Font"/>

</xml_diff>